<commit_message>
Fix margins in the docx template
</commit_message>
<xml_diff>
--- a/contao/templates/crm_invoice_template_default.docx
+++ b/contao/templates/crm_invoice_template_default.docx
@@ -1,6 +1,6 @@
 
 <file path=word/document.xml><?xml version="1.0" encoding="utf-8"?>
-<w:document xmlns:wpc="http://schemas.microsoft.com/office/word/2010/wordprocessingCanvas" xmlns:cx="http://schemas.microsoft.com/office/drawing/2014/chartex" xmlns:cx1="http://schemas.microsoft.com/office/drawing/2015/9/8/chartex" xmlns:cx2="http://schemas.microsoft.com/office/drawing/2015/10/21/chartex" xmlns:cx3="http://schemas.microsoft.com/office/drawing/2016/5/9/chartex" xmlns:cx4="http://schemas.microsoft.com/office/drawing/2016/5/10/chartex" xmlns:cx5="http://schemas.microsoft.com/office/drawing/2016/5/11/chartex" xmlns:cx6="http://schemas.microsoft.com/office/drawing/2016/5/12/chartex" xmlns:cx7="http://schemas.microsoft.com/office/drawing/2016/5/13/chartex" xmlns:cx8="http://schemas.microsoft.com/office/drawing/2016/5/14/chartex" xmlns:mc="http://schemas.openxmlformats.org/markup-compatibility/2006" xmlns:aink="http://schemas.microsoft.com/office/drawing/2016/ink" xmlns:am3d="http://schemas.microsoft.com/office/drawing/2017/model3d" xmlns:o="urn:schemas-microsoft-com:office:office" xmlns:oel="http://schemas.microsoft.com/office/2019/extlst" xmlns:r="http://schemas.openxmlformats.org/officeDocument/2006/relationships" xmlns:m="http://schemas.openxmlformats.org/officeDocument/2006/math" xmlns:v="urn:schemas-microsoft-com:vml" xmlns:wp14="http://schemas.microsoft.com/office/word/2010/wordprocessingDrawing" xmlns:wp="http://schemas.openxmlformats.org/drawingml/2006/wordprocessingDrawing" xmlns:w10="urn:schemas-microsoft-com:office:word" xmlns:w="http://schemas.openxmlformats.org/wordprocessingml/2006/main" xmlns:w14="http://schemas.microsoft.com/office/word/2010/wordml" xmlns:w15="http://schemas.microsoft.com/office/word/2012/wordml" xmlns:w16cex="http://schemas.microsoft.com/office/word/2018/wordml/cex" xmlns:w16cid="http://schemas.microsoft.com/office/word/2016/wordml/cid" xmlns:w16="http://schemas.microsoft.com/office/word/2018/wordml" xmlns:w16sdtdh="http://schemas.microsoft.com/office/word/2020/wordml/sdtdatahash" xmlns:w16se="http://schemas.microsoft.com/office/word/2015/wordml/symex" xmlns:wpg="http://schemas.microsoft.com/office/word/2010/wordprocessingGroup" xmlns:wpi="http://schemas.microsoft.com/office/word/2010/wordprocessingInk" xmlns:wne="http://schemas.microsoft.com/office/word/2006/wordml" xmlns:wps="http://schemas.microsoft.com/office/word/2010/wordprocessingShape" mc:Ignorable="w14 w15 w16se w16cid w16 w16cex w16sdtdh wp14">
+<w:document xmlns:wpc="http://schemas.microsoft.com/office/word/2010/wordprocessingCanvas" xmlns:cx="http://schemas.microsoft.com/office/drawing/2014/chartex" xmlns:cx1="http://schemas.microsoft.com/office/drawing/2015/9/8/chartex" xmlns:cx2="http://schemas.microsoft.com/office/drawing/2015/10/21/chartex" xmlns:cx3="http://schemas.microsoft.com/office/drawing/2016/5/9/chartex" xmlns:cx4="http://schemas.microsoft.com/office/drawing/2016/5/10/chartex" xmlns:cx5="http://schemas.microsoft.com/office/drawing/2016/5/11/chartex" xmlns:cx6="http://schemas.microsoft.com/office/drawing/2016/5/12/chartex" xmlns:cx7="http://schemas.microsoft.com/office/drawing/2016/5/13/chartex" xmlns:cx8="http://schemas.microsoft.com/office/drawing/2016/5/14/chartex" xmlns:mc="http://schemas.openxmlformats.org/markup-compatibility/2006" xmlns:aink="http://schemas.microsoft.com/office/drawing/2016/ink" xmlns:am3d="http://schemas.microsoft.com/office/drawing/2017/model3d" xmlns:o="urn:schemas-microsoft-com:office:office" xmlns:oel="http://schemas.microsoft.com/office/2019/extlst" xmlns:r="http://schemas.openxmlformats.org/officeDocument/2006/relationships" xmlns:m="http://schemas.openxmlformats.org/officeDocument/2006/math" xmlns:v="urn:schemas-microsoft-com:vml" xmlns:wp14="http://schemas.microsoft.com/office/word/2010/wordprocessingDrawing" xmlns:wp="http://schemas.openxmlformats.org/drawingml/2006/wordprocessingDrawing" xmlns:w10="urn:schemas-microsoft-com:office:word" xmlns:w="http://schemas.openxmlformats.org/wordprocessingml/2006/main" xmlns:w14="http://schemas.microsoft.com/office/word/2010/wordml" xmlns:w15="http://schemas.microsoft.com/office/word/2012/wordml" xmlns:w16cex="http://schemas.microsoft.com/office/word/2018/wordml/cex" xmlns:w16cid="http://schemas.microsoft.com/office/word/2016/wordml/cid" xmlns:w16="http://schemas.microsoft.com/office/word/2018/wordml" xmlns:w16du="http://schemas.microsoft.com/office/word/2023/wordml/word16du" xmlns:w16sdtdh="http://schemas.microsoft.com/office/word/2020/wordml/sdtdatahash" xmlns:w16se="http://schemas.microsoft.com/office/word/2015/wordml/symex" xmlns:wpg="http://schemas.microsoft.com/office/word/2010/wordprocessingGroup" xmlns:wpi="http://schemas.microsoft.com/office/word/2010/wordprocessingInk" xmlns:wne="http://schemas.microsoft.com/office/word/2006/wordml" xmlns:wps="http://schemas.microsoft.com/office/word/2010/wordprocessingShape" mc:Ignorable="w14 w15 w16se w16cid w16 w16cex w16sdtdh w16du wp14">
   <w:body>
     <w:tbl>
       <w:tblPr>
@@ -48,7 +48,6 @@
               </w:rPr>
               <w:t>${</w:t>
             </w:r>
-            <w:proofErr w:type="spellStart"/>
             <w:r>
               <w:rPr>
                 <w:rFonts w:ascii="Nunito" w:hAnsi="Nunito" w:cstheme="minorHAnsi"/>
@@ -63,16 +62,7 @@
                 <w:sz w:val="20"/>
                 <w:szCs w:val="20"/>
               </w:rPr>
-              <w:t>Address</w:t>
-            </w:r>
-            <w:proofErr w:type="spellEnd"/>
-            <w:r>
-              <w:rPr>
-                <w:rFonts w:ascii="Nunito" w:hAnsi="Nunito" w:cstheme="minorHAnsi"/>
-                <w:sz w:val="20"/>
-                <w:szCs w:val="20"/>
-              </w:rPr>
-              <w:t>}</w:t>
+              <w:t>Address}</w:t>
             </w:r>
           </w:p>
           <w:p>
@@ -92,25 +82,7 @@
                 <w:sz w:val="20"/>
                 <w:szCs w:val="20"/>
               </w:rPr>
-              <w:t>${</w:t>
-            </w:r>
-            <w:proofErr w:type="spellStart"/>
-            <w:r>
-              <w:rPr>
-                <w:rFonts w:ascii="Nunito" w:hAnsi="Nunito"/>
-                <w:sz w:val="20"/>
-                <w:szCs w:val="20"/>
-              </w:rPr>
-              <w:t>ustId</w:t>
-            </w:r>
-            <w:proofErr w:type="spellEnd"/>
-            <w:r>
-              <w:rPr>
-                <w:rFonts w:ascii="Nunito" w:hAnsi="Nunito"/>
-                <w:sz w:val="20"/>
-                <w:szCs w:val="20"/>
-              </w:rPr>
-              <w:t>}</w:t>
+              <w:t>${ustId}</w:t>
             </w:r>
           </w:p>
         </w:tc>
@@ -149,33 +121,7 @@
                 <w:szCs w:val="28"/>
                 <w:lang w:eastAsia="de-DE"/>
               </w:rPr>
-              <w:t>${</w:t>
-            </w:r>
-            <w:proofErr w:type="spellStart"/>
-            <w:r>
-              <w:rPr>
-                <w:rFonts w:ascii="Nunito" w:eastAsia="Times New Roman" w:hAnsi="Nunito"/>
-                <w:b/>
-                <w:bCs/>
-                <w:color w:val="A6A6A6" w:themeColor="background1" w:themeShade="A6"/>
-                <w:sz w:val="28"/>
-                <w:szCs w:val="28"/>
-                <w:lang w:eastAsia="de-DE"/>
-              </w:rPr>
-              <w:t>invoiceType</w:t>
-            </w:r>
-            <w:proofErr w:type="spellEnd"/>
-            <w:r>
-              <w:rPr>
-                <w:rFonts w:ascii="Nunito" w:eastAsia="Times New Roman" w:hAnsi="Nunito"/>
-                <w:b/>
-                <w:bCs/>
-                <w:color w:val="A6A6A6" w:themeColor="background1" w:themeShade="A6"/>
-                <w:sz w:val="28"/>
-                <w:szCs w:val="28"/>
-                <w:lang w:eastAsia="de-DE"/>
-              </w:rPr>
-              <w:t>}</w:t>
+              <w:t>${invoiceType}</w:t>
             </w:r>
           </w:p>
           <w:p>
@@ -205,9 +151,8 @@
                 <w:szCs w:val="20"/>
                 <w:lang w:eastAsia="de-DE"/>
               </w:rPr>
-              <w:t>${</w:t>
-            </w:r>
-            <w:proofErr w:type="spellStart"/>
+              <w:t>${projectId}</w:t>
+            </w:r>
             <w:r>
               <w:rPr>
                 <w:rFonts w:ascii="Nunito" w:eastAsia="Times New Roman" w:hAnsi="Nunito"/>
@@ -215,9 +160,8 @@
                 <w:szCs w:val="20"/>
                 <w:lang w:eastAsia="de-DE"/>
               </w:rPr>
-              <w:t>projectId</w:t>
-            </w:r>
-            <w:proofErr w:type="spellEnd"/>
+              <w:br/>
+            </w:r>
             <w:r>
               <w:rPr>
                 <w:rFonts w:ascii="Nunito" w:eastAsia="Times New Roman" w:hAnsi="Nunito"/>
@@ -225,7 +169,7 @@
                 <w:szCs w:val="20"/>
                 <w:lang w:eastAsia="de-DE"/>
               </w:rPr>
-              <w:t>}</w:t>
+              <w:t xml:space="preserve">Rechnungs-Nr. </w:t>
             </w:r>
             <w:r>
               <w:rPr>
@@ -234,80 +178,24 @@
                 <w:szCs w:val="20"/>
                 <w:lang w:eastAsia="de-DE"/>
               </w:rPr>
+              <w:t>${invoiceNumber}</w:t>
+            </w:r>
+            <w:r>
+              <w:rPr>
+                <w:rFonts w:ascii="Nunito" w:eastAsia="Times New Roman" w:hAnsi="Nunito"/>
+                <w:sz w:val="20"/>
+                <w:szCs w:val="20"/>
+                <w:lang w:eastAsia="de-DE"/>
+              </w:rPr>
               <w:br/>
             </w:r>
             <w:r>
               <w:rPr>
-                <w:rFonts w:ascii="Nunito" w:eastAsia="Times New Roman" w:hAnsi="Nunito"/>
-                <w:sz w:val="20"/>
-                <w:szCs w:val="20"/>
-                <w:lang w:eastAsia="de-DE"/>
-              </w:rPr>
-              <w:t xml:space="preserve">Rechnungs-Nr. </w:t>
-            </w:r>
-            <w:r>
-              <w:rPr>
-                <w:rFonts w:ascii="Nunito" w:eastAsia="Times New Roman" w:hAnsi="Nunito"/>
-                <w:sz w:val="20"/>
-                <w:szCs w:val="20"/>
-                <w:lang w:eastAsia="de-DE"/>
-              </w:rPr>
-              <w:t>${</w:t>
-            </w:r>
-            <w:proofErr w:type="spellStart"/>
-            <w:r>
-              <w:rPr>
-                <w:rFonts w:ascii="Nunito" w:eastAsia="Times New Roman" w:hAnsi="Nunito"/>
-                <w:sz w:val="20"/>
-                <w:szCs w:val="20"/>
-                <w:lang w:eastAsia="de-DE"/>
-              </w:rPr>
-              <w:t>invoiceNumber</w:t>
-            </w:r>
-            <w:proofErr w:type="spellEnd"/>
-            <w:r>
-              <w:rPr>
-                <w:rFonts w:ascii="Nunito" w:eastAsia="Times New Roman" w:hAnsi="Nunito"/>
-                <w:sz w:val="20"/>
-                <w:szCs w:val="20"/>
-                <w:lang w:eastAsia="de-DE"/>
-              </w:rPr>
-              <w:t>}</w:t>
-            </w:r>
-            <w:r>
-              <w:rPr>
-                <w:rFonts w:ascii="Nunito" w:eastAsia="Times New Roman" w:hAnsi="Nunito"/>
-                <w:sz w:val="20"/>
-                <w:szCs w:val="20"/>
-                <w:lang w:eastAsia="de-DE"/>
-              </w:rPr>
-              <w:br/>
-            </w:r>
-            <w:r>
-              <w:rPr>
-                <w:rFonts w:ascii="Nunito" w:hAnsi="Nunito"/>
-                <w:sz w:val="20"/>
-                <w:szCs w:val="20"/>
-              </w:rPr>
-              <w:t>Kunden-Nr. ${</w:t>
-            </w:r>
-            <w:proofErr w:type="spellStart"/>
-            <w:r>
-              <w:rPr>
-                <w:rFonts w:ascii="Nunito" w:hAnsi="Nunito"/>
-                <w:sz w:val="20"/>
-                <w:szCs w:val="20"/>
-              </w:rPr>
-              <w:t>customerId</w:t>
-            </w:r>
-            <w:proofErr w:type="spellEnd"/>
-            <w:r>
-              <w:rPr>
-                <w:rFonts w:ascii="Nunito" w:hAnsi="Nunito"/>
-                <w:sz w:val="20"/>
-                <w:szCs w:val="20"/>
-              </w:rPr>
-              <w:t>}</w:t>
+                <w:rFonts w:ascii="Nunito" w:hAnsi="Nunito"/>
+                <w:sz w:val="20"/>
+                <w:szCs w:val="20"/>
+              </w:rPr>
+              <w:t>Kunden-Nr. ${customerId}</w:t>
             </w:r>
           </w:p>
         </w:tc>
@@ -355,27 +243,7 @@
                 <w:szCs w:val="20"/>
                 <w:lang w:eastAsia="de-DE"/>
               </w:rPr>
-              <w:t>Datum: ${</w:t>
-            </w:r>
-            <w:proofErr w:type="spellStart"/>
-            <w:r>
-              <w:rPr>
-                <w:rFonts w:ascii="Nunito" w:eastAsia="Times New Roman" w:hAnsi="Nunito"/>
-                <w:sz w:val="20"/>
-                <w:szCs w:val="20"/>
-                <w:lang w:eastAsia="de-DE"/>
-              </w:rPr>
-              <w:t>invoiceDate</w:t>
-            </w:r>
-            <w:proofErr w:type="spellEnd"/>
-            <w:r>
-              <w:rPr>
-                <w:rFonts w:ascii="Nunito" w:eastAsia="Times New Roman" w:hAnsi="Nunito"/>
-                <w:sz w:val="20"/>
-                <w:szCs w:val="20"/>
-                <w:lang w:eastAsia="de-DE"/>
-              </w:rPr>
-              <w:t>}</w:t>
+              <w:t>Datum: ${invoiceDate}</w:t>
             </w:r>
           </w:p>
         </w:tc>
@@ -1007,6 +875,7 @@
       <w:tr>
         <w:trPr>
           <w:cantSplit/>
+          <w:trHeight w:val="113"/>
         </w:trPr>
         <w:tc>
           <w:tcPr>
@@ -1027,8 +896,8 @@
               <w:rPr>
                 <w:rFonts w:ascii="Nunito" w:hAnsi="Nunito"/>
                 <w:b/>
-                <w:sz w:val="20"/>
-                <w:szCs w:val="20"/>
+                <w:sz w:val="2"/>
+                <w:szCs w:val="2"/>
                 <w:lang w:val="de-CH"/>
               </w:rPr>
             </w:pPr>
@@ -1053,8 +922,8 @@
               <w:rPr>
                 <w:rFonts w:ascii="Nunito" w:hAnsi="Nunito"/>
                 <w:b/>
-                <w:sz w:val="20"/>
-                <w:szCs w:val="20"/>
+                <w:sz w:val="2"/>
+                <w:szCs w:val="2"/>
               </w:rPr>
             </w:pPr>
           </w:p>
@@ -1078,8 +947,8 @@
               <w:rPr>
                 <w:rFonts w:ascii="Nunito" w:hAnsi="Nunito"/>
                 <w:b/>
-                <w:sz w:val="20"/>
-                <w:szCs w:val="20"/>
+                <w:sz w:val="2"/>
+                <w:szCs w:val="2"/>
               </w:rPr>
             </w:pPr>
           </w:p>
@@ -1104,8 +973,8 @@
               <w:rPr>
                 <w:rFonts w:ascii="Nunito" w:hAnsi="Nunito"/>
                 <w:b/>
-                <w:sz w:val="20"/>
-                <w:szCs w:val="20"/>
+                <w:sz w:val="2"/>
+                <w:szCs w:val="2"/>
               </w:rPr>
             </w:pPr>
           </w:p>
@@ -1130,143 +999,14 @@
               <w:rPr>
                 <w:rFonts w:ascii="Nunito" w:hAnsi="Nunito"/>
                 <w:b/>
-                <w:sz w:val="20"/>
-                <w:szCs w:val="20"/>
-              </w:rPr>
-            </w:pPr>
-          </w:p>
-        </w:tc>
-      </w:tr>
-      <w:tr>
-        <w:trPr>
-          <w:cantSplit/>
-        </w:trPr>
-        <w:tc>
-          <w:tcPr>
-            <w:tcW w:w="704" w:type="dxa"/>
-            <w:shd w:val="clear" w:color="auto" w:fill="auto"/>
-            <w:tcMar>
-              <w:left w:w="108" w:type="dxa"/>
-              <w:right w:w="108" w:type="dxa"/>
-            </w:tcMar>
-            <w:vAlign w:val="center"/>
-          </w:tcPr>
-          <w:p>
-            <w:pPr>
-              <w:pStyle w:val="KeinLeerraum"/>
-              <w:rPr>
-                <w:rFonts w:ascii="Nunito" w:hAnsi="Nunito"/>
-                <w:b/>
-                <w:sz w:val="20"/>
-                <w:szCs w:val="20"/>
-                <w:lang w:val="de-CH"/>
-              </w:rPr>
-            </w:pPr>
-          </w:p>
-        </w:tc>
-        <w:tc>
-          <w:tcPr>
-            <w:tcW w:w="4830" w:type="dxa"/>
-            <w:shd w:val="clear" w:color="auto" w:fill="auto"/>
-            <w:tcMar>
-              <w:left w:w="108" w:type="dxa"/>
-              <w:right w:w="108" w:type="dxa"/>
-            </w:tcMar>
-            <w:vAlign w:val="center"/>
-          </w:tcPr>
-          <w:p>
-            <w:pPr>
-              <w:pStyle w:val="KeinLeerraum"/>
-              <w:rPr>
-                <w:rFonts w:ascii="Nunito" w:hAnsi="Nunito"/>
-                <w:b/>
-                <w:sz w:val="20"/>
-                <w:szCs w:val="20"/>
-              </w:rPr>
-            </w:pPr>
-          </w:p>
-        </w:tc>
-        <w:tc>
-          <w:tcPr>
-            <w:tcW w:w="708" w:type="dxa"/>
-            <w:shd w:val="clear" w:color="auto" w:fill="auto"/>
-            <w:tcMar>
-              <w:left w:w="108" w:type="dxa"/>
-              <w:right w:w="108" w:type="dxa"/>
-            </w:tcMar>
-            <w:vAlign w:val="center"/>
-          </w:tcPr>
-          <w:p>
-            <w:pPr>
-              <w:pStyle w:val="KeinLeerraum"/>
-              <w:rPr>
-                <w:rFonts w:ascii="Nunito" w:hAnsi="Nunito"/>
-                <w:b/>
-                <w:sz w:val="20"/>
-                <w:szCs w:val="20"/>
-              </w:rPr>
-            </w:pPr>
-          </w:p>
-        </w:tc>
-        <w:tc>
-          <w:tcPr>
-            <w:tcW w:w="1418" w:type="dxa"/>
-            <w:shd w:val="clear" w:color="auto" w:fill="auto"/>
-            <w:tcMar>
-              <w:left w:w="108" w:type="dxa"/>
-              <w:right w:w="108" w:type="dxa"/>
-            </w:tcMar>
-            <w:vAlign w:val="center"/>
-          </w:tcPr>
-          <w:p>
-            <w:pPr>
-              <w:pStyle w:val="KeinLeerraum"/>
-              <w:jc w:val="center"/>
-              <w:rPr>
-                <w:rFonts w:ascii="Nunito" w:hAnsi="Nunito"/>
-                <w:b/>
-                <w:sz w:val="20"/>
-                <w:szCs w:val="20"/>
-              </w:rPr>
-            </w:pPr>
-          </w:p>
-        </w:tc>
-        <w:tc>
-          <w:tcPr>
-            <w:tcW w:w="1559" w:type="dxa"/>
-            <w:shd w:val="clear" w:color="auto" w:fill="auto"/>
-            <w:tcMar>
-              <w:left w:w="108" w:type="dxa"/>
-              <w:right w:w="108" w:type="dxa"/>
-            </w:tcMar>
-            <w:vAlign w:val="center"/>
-          </w:tcPr>
-          <w:p>
-            <w:pPr>
-              <w:pStyle w:val="KeinLeerraum"/>
-              <w:jc w:val="right"/>
-              <w:rPr>
-                <w:rFonts w:ascii="Nunito" w:hAnsi="Nunito"/>
-                <w:b/>
-                <w:sz w:val="20"/>
-                <w:szCs w:val="20"/>
+                <w:sz w:val="2"/>
+                <w:szCs w:val="2"/>
               </w:rPr>
             </w:pPr>
           </w:p>
         </w:tc>
       </w:tr>
     </w:tbl>
-    <w:p>
-      <w:pPr>
-        <w:spacing w:before="100" w:after="100" w:line="360" w:lineRule="auto"/>
-        <w:rPr>
-          <w:rFonts w:ascii="Nunito" w:eastAsia="Times New Roman" w:hAnsi="Nunito"/>
-          <w:sz w:val="20"/>
-          <w:szCs w:val="20"/>
-          <w:lang w:eastAsia="de-DE"/>
-        </w:rPr>
-      </w:pPr>
-    </w:p>
     <w:p>
       <w:pPr>
         <w:tabs>
@@ -1353,7 +1093,6 @@
         </w:rPr>
         <w:t>${</w:t>
       </w:r>
-      <w:proofErr w:type="spellStart"/>
       <w:r>
         <w:rPr>
           <w:rFonts w:ascii="Nunito" w:eastAsia="Times New Roman" w:hAnsi="Nunito"/>
@@ -1363,7 +1102,6 @@
         </w:rPr>
         <w:t>invoiceText</w:t>
       </w:r>
-      <w:proofErr w:type="spellEnd"/>
       <w:r>
         <w:rPr>
           <w:rFonts w:ascii="Nunito" w:eastAsia="Times New Roman" w:hAnsi="Nunito"/>
@@ -1373,17 +1111,6 @@
         </w:rPr>
         <w:t>}</w:t>
       </w:r>
-    </w:p>
-    <w:p>
-      <w:pPr>
-        <w:spacing w:before="100" w:after="100" w:line="360" w:lineRule="auto"/>
-        <w:rPr>
-          <w:rFonts w:ascii="Nunito" w:eastAsia="Times New Roman" w:hAnsi="Nunito"/>
-          <w:sz w:val="20"/>
-          <w:szCs w:val="20"/>
-          <w:lang w:val="de-CH" w:eastAsia="de-DE"/>
-        </w:rPr>
-      </w:pPr>
     </w:p>
     <w:sectPr>
       <w:headerReference w:type="even" r:id="rId7"/>
@@ -1401,7 +1128,7 @@
 </file>
 
 <file path=word/endnotes.xml><?xml version="1.0" encoding="utf-8"?>
-<w:endnotes xmlns:wpc="http://schemas.microsoft.com/office/word/2010/wordprocessingCanvas" xmlns:cx="http://schemas.microsoft.com/office/drawing/2014/chartex" xmlns:cx1="http://schemas.microsoft.com/office/drawing/2015/9/8/chartex" xmlns:cx2="http://schemas.microsoft.com/office/drawing/2015/10/21/chartex" xmlns:cx3="http://schemas.microsoft.com/office/drawing/2016/5/9/chartex" xmlns:cx4="http://schemas.microsoft.com/office/drawing/2016/5/10/chartex" xmlns:cx5="http://schemas.microsoft.com/office/drawing/2016/5/11/chartex" xmlns:cx6="http://schemas.microsoft.com/office/drawing/2016/5/12/chartex" xmlns:cx7="http://schemas.microsoft.com/office/drawing/2016/5/13/chartex" xmlns:cx8="http://schemas.microsoft.com/office/drawing/2016/5/14/chartex" xmlns:mc="http://schemas.openxmlformats.org/markup-compatibility/2006" xmlns:aink="http://schemas.microsoft.com/office/drawing/2016/ink" xmlns:am3d="http://schemas.microsoft.com/office/drawing/2017/model3d" xmlns:o="urn:schemas-microsoft-com:office:office" xmlns:oel="http://schemas.microsoft.com/office/2019/extlst" xmlns:r="http://schemas.openxmlformats.org/officeDocument/2006/relationships" xmlns:m="http://schemas.openxmlformats.org/officeDocument/2006/math" xmlns:v="urn:schemas-microsoft-com:vml" xmlns:wp14="http://schemas.microsoft.com/office/word/2010/wordprocessingDrawing" xmlns:wp="http://schemas.openxmlformats.org/drawingml/2006/wordprocessingDrawing" xmlns:w10="urn:schemas-microsoft-com:office:word" xmlns:w="http://schemas.openxmlformats.org/wordprocessingml/2006/main" xmlns:w14="http://schemas.microsoft.com/office/word/2010/wordml" xmlns:w15="http://schemas.microsoft.com/office/word/2012/wordml" xmlns:w16cex="http://schemas.microsoft.com/office/word/2018/wordml/cex" xmlns:w16cid="http://schemas.microsoft.com/office/word/2016/wordml/cid" xmlns:w16="http://schemas.microsoft.com/office/word/2018/wordml" xmlns:w16sdtdh="http://schemas.microsoft.com/office/word/2020/wordml/sdtdatahash" xmlns:w16se="http://schemas.microsoft.com/office/word/2015/wordml/symex" xmlns:wpg="http://schemas.microsoft.com/office/word/2010/wordprocessingGroup" xmlns:wpi="http://schemas.microsoft.com/office/word/2010/wordprocessingInk" xmlns:wne="http://schemas.microsoft.com/office/word/2006/wordml" xmlns:wps="http://schemas.microsoft.com/office/word/2010/wordprocessingShape" mc:Ignorable="w14 w15 w16se w16cid w16 w16cex w16sdtdh wp14">
+<w:endnotes xmlns:wpc="http://schemas.microsoft.com/office/word/2010/wordprocessingCanvas" xmlns:cx="http://schemas.microsoft.com/office/drawing/2014/chartex" xmlns:cx1="http://schemas.microsoft.com/office/drawing/2015/9/8/chartex" xmlns:cx2="http://schemas.microsoft.com/office/drawing/2015/10/21/chartex" xmlns:cx3="http://schemas.microsoft.com/office/drawing/2016/5/9/chartex" xmlns:cx4="http://schemas.microsoft.com/office/drawing/2016/5/10/chartex" xmlns:cx5="http://schemas.microsoft.com/office/drawing/2016/5/11/chartex" xmlns:cx6="http://schemas.microsoft.com/office/drawing/2016/5/12/chartex" xmlns:cx7="http://schemas.microsoft.com/office/drawing/2016/5/13/chartex" xmlns:cx8="http://schemas.microsoft.com/office/drawing/2016/5/14/chartex" xmlns:mc="http://schemas.openxmlformats.org/markup-compatibility/2006" xmlns:aink="http://schemas.microsoft.com/office/drawing/2016/ink" xmlns:am3d="http://schemas.microsoft.com/office/drawing/2017/model3d" xmlns:o="urn:schemas-microsoft-com:office:office" xmlns:oel="http://schemas.microsoft.com/office/2019/extlst" xmlns:r="http://schemas.openxmlformats.org/officeDocument/2006/relationships" xmlns:m="http://schemas.openxmlformats.org/officeDocument/2006/math" xmlns:v="urn:schemas-microsoft-com:vml" xmlns:wp14="http://schemas.microsoft.com/office/word/2010/wordprocessingDrawing" xmlns:wp="http://schemas.openxmlformats.org/drawingml/2006/wordprocessingDrawing" xmlns:w10="urn:schemas-microsoft-com:office:word" xmlns:w="http://schemas.openxmlformats.org/wordprocessingml/2006/main" xmlns:w14="http://schemas.microsoft.com/office/word/2010/wordml" xmlns:w15="http://schemas.microsoft.com/office/word/2012/wordml" xmlns:w16cex="http://schemas.microsoft.com/office/word/2018/wordml/cex" xmlns:w16cid="http://schemas.microsoft.com/office/word/2016/wordml/cid" xmlns:w16="http://schemas.microsoft.com/office/word/2018/wordml" xmlns:w16du="http://schemas.microsoft.com/office/word/2023/wordml/word16du" xmlns:w16sdtdh="http://schemas.microsoft.com/office/word/2020/wordml/sdtdatahash" xmlns:w16se="http://schemas.microsoft.com/office/word/2015/wordml/symex" xmlns:wpg="http://schemas.microsoft.com/office/word/2010/wordprocessingGroup" xmlns:wpi="http://schemas.microsoft.com/office/word/2010/wordprocessingInk" xmlns:wne="http://schemas.microsoft.com/office/word/2006/wordml" xmlns:wps="http://schemas.microsoft.com/office/word/2010/wordprocessingShape" mc:Ignorable="w14 w15 w16se w16cid w16 w16cex w16sdtdh w16du wp14">
   <w:endnote w:type="separator" w:id="-1">
     <w:p>
       <w:pPr>
@@ -1426,7 +1153,7 @@
 </file>
 
 <file path=word/footer1.xml><?xml version="1.0" encoding="utf-8"?>
-<w:ftr xmlns:wpc="http://schemas.microsoft.com/office/word/2010/wordprocessingCanvas" xmlns:cx="http://schemas.microsoft.com/office/drawing/2014/chartex" xmlns:cx1="http://schemas.microsoft.com/office/drawing/2015/9/8/chartex" xmlns:cx2="http://schemas.microsoft.com/office/drawing/2015/10/21/chartex" xmlns:cx3="http://schemas.microsoft.com/office/drawing/2016/5/9/chartex" xmlns:cx4="http://schemas.microsoft.com/office/drawing/2016/5/10/chartex" xmlns:cx5="http://schemas.microsoft.com/office/drawing/2016/5/11/chartex" xmlns:cx6="http://schemas.microsoft.com/office/drawing/2016/5/12/chartex" xmlns:cx7="http://schemas.microsoft.com/office/drawing/2016/5/13/chartex" xmlns:cx8="http://schemas.microsoft.com/office/drawing/2016/5/14/chartex" xmlns:mc="http://schemas.openxmlformats.org/markup-compatibility/2006" xmlns:aink="http://schemas.microsoft.com/office/drawing/2016/ink" xmlns:am3d="http://schemas.microsoft.com/office/drawing/2017/model3d" xmlns:o="urn:schemas-microsoft-com:office:office" xmlns:oel="http://schemas.microsoft.com/office/2019/extlst" xmlns:r="http://schemas.openxmlformats.org/officeDocument/2006/relationships" xmlns:m="http://schemas.openxmlformats.org/officeDocument/2006/math" xmlns:v="urn:schemas-microsoft-com:vml" xmlns:wp14="http://schemas.microsoft.com/office/word/2010/wordprocessingDrawing" xmlns:wp="http://schemas.openxmlformats.org/drawingml/2006/wordprocessingDrawing" xmlns:w10="urn:schemas-microsoft-com:office:word" xmlns:w="http://schemas.openxmlformats.org/wordprocessingml/2006/main" xmlns:w14="http://schemas.microsoft.com/office/word/2010/wordml" xmlns:w15="http://schemas.microsoft.com/office/word/2012/wordml" xmlns:w16cex="http://schemas.microsoft.com/office/word/2018/wordml/cex" xmlns:w16cid="http://schemas.microsoft.com/office/word/2016/wordml/cid" xmlns:w16="http://schemas.microsoft.com/office/word/2018/wordml" xmlns:w16sdtdh="http://schemas.microsoft.com/office/word/2020/wordml/sdtdatahash" xmlns:w16se="http://schemas.microsoft.com/office/word/2015/wordml/symex" xmlns:wpg="http://schemas.microsoft.com/office/word/2010/wordprocessingGroup" xmlns:wpi="http://schemas.microsoft.com/office/word/2010/wordprocessingInk" xmlns:wne="http://schemas.microsoft.com/office/word/2006/wordml" xmlns:wps="http://schemas.microsoft.com/office/word/2010/wordprocessingShape" mc:Ignorable="w14 w15 w16se w16cid w16 w16cex w16sdtdh wp14">
+<w:ftr xmlns:wpc="http://schemas.microsoft.com/office/word/2010/wordprocessingCanvas" xmlns:cx="http://schemas.microsoft.com/office/drawing/2014/chartex" xmlns:cx1="http://schemas.microsoft.com/office/drawing/2015/9/8/chartex" xmlns:cx2="http://schemas.microsoft.com/office/drawing/2015/10/21/chartex" xmlns:cx3="http://schemas.microsoft.com/office/drawing/2016/5/9/chartex" xmlns:cx4="http://schemas.microsoft.com/office/drawing/2016/5/10/chartex" xmlns:cx5="http://schemas.microsoft.com/office/drawing/2016/5/11/chartex" xmlns:cx6="http://schemas.microsoft.com/office/drawing/2016/5/12/chartex" xmlns:cx7="http://schemas.microsoft.com/office/drawing/2016/5/13/chartex" xmlns:cx8="http://schemas.microsoft.com/office/drawing/2016/5/14/chartex" xmlns:mc="http://schemas.openxmlformats.org/markup-compatibility/2006" xmlns:aink="http://schemas.microsoft.com/office/drawing/2016/ink" xmlns:am3d="http://schemas.microsoft.com/office/drawing/2017/model3d" xmlns:o="urn:schemas-microsoft-com:office:office" xmlns:oel="http://schemas.microsoft.com/office/2019/extlst" xmlns:r="http://schemas.openxmlformats.org/officeDocument/2006/relationships" xmlns:m="http://schemas.openxmlformats.org/officeDocument/2006/math" xmlns:v="urn:schemas-microsoft-com:vml" xmlns:wp14="http://schemas.microsoft.com/office/word/2010/wordprocessingDrawing" xmlns:wp="http://schemas.openxmlformats.org/drawingml/2006/wordprocessingDrawing" xmlns:w10="urn:schemas-microsoft-com:office:word" xmlns:w="http://schemas.openxmlformats.org/wordprocessingml/2006/main" xmlns:w14="http://schemas.microsoft.com/office/word/2010/wordml" xmlns:w15="http://schemas.microsoft.com/office/word/2012/wordml" xmlns:w16cex="http://schemas.microsoft.com/office/word/2018/wordml/cex" xmlns:w16cid="http://schemas.microsoft.com/office/word/2016/wordml/cid" xmlns:w16="http://schemas.microsoft.com/office/word/2018/wordml" xmlns:w16du="http://schemas.microsoft.com/office/word/2023/wordml/word16du" xmlns:w16sdtdh="http://schemas.microsoft.com/office/word/2020/wordml/sdtdatahash" xmlns:w16se="http://schemas.microsoft.com/office/word/2015/wordml/symex" xmlns:wpg="http://schemas.microsoft.com/office/word/2010/wordprocessingGroup" xmlns:wpi="http://schemas.microsoft.com/office/word/2010/wordprocessingInk" xmlns:wne="http://schemas.microsoft.com/office/word/2006/wordml" xmlns:wps="http://schemas.microsoft.com/office/word/2010/wordprocessingShape" mc:Ignorable="w14 w15 w16se w16cid w16 w16cex w16sdtdh w16du wp14">
   <w:p>
     <w:pPr>
       <w:pStyle w:val="Fuzeile"/>
@@ -1436,7 +1163,7 @@
 </file>
 
 <file path=word/footer2.xml><?xml version="1.0" encoding="utf-8"?>
-<w:ftr xmlns:wpc="http://schemas.microsoft.com/office/word/2010/wordprocessingCanvas" xmlns:cx="http://schemas.microsoft.com/office/drawing/2014/chartex" xmlns:cx1="http://schemas.microsoft.com/office/drawing/2015/9/8/chartex" xmlns:cx2="http://schemas.microsoft.com/office/drawing/2015/10/21/chartex" xmlns:cx3="http://schemas.microsoft.com/office/drawing/2016/5/9/chartex" xmlns:cx4="http://schemas.microsoft.com/office/drawing/2016/5/10/chartex" xmlns:cx5="http://schemas.microsoft.com/office/drawing/2016/5/11/chartex" xmlns:cx6="http://schemas.microsoft.com/office/drawing/2016/5/12/chartex" xmlns:cx7="http://schemas.microsoft.com/office/drawing/2016/5/13/chartex" xmlns:cx8="http://schemas.microsoft.com/office/drawing/2016/5/14/chartex" xmlns:mc="http://schemas.openxmlformats.org/markup-compatibility/2006" xmlns:aink="http://schemas.microsoft.com/office/drawing/2016/ink" xmlns:am3d="http://schemas.microsoft.com/office/drawing/2017/model3d" xmlns:o="urn:schemas-microsoft-com:office:office" xmlns:oel="http://schemas.microsoft.com/office/2019/extlst" xmlns:r="http://schemas.openxmlformats.org/officeDocument/2006/relationships" xmlns:m="http://schemas.openxmlformats.org/officeDocument/2006/math" xmlns:v="urn:schemas-microsoft-com:vml" xmlns:wp14="http://schemas.microsoft.com/office/word/2010/wordprocessingDrawing" xmlns:wp="http://schemas.openxmlformats.org/drawingml/2006/wordprocessingDrawing" xmlns:w10="urn:schemas-microsoft-com:office:word" xmlns:w="http://schemas.openxmlformats.org/wordprocessingml/2006/main" xmlns:w14="http://schemas.microsoft.com/office/word/2010/wordml" xmlns:w15="http://schemas.microsoft.com/office/word/2012/wordml" xmlns:w16cex="http://schemas.microsoft.com/office/word/2018/wordml/cex" xmlns:w16cid="http://schemas.microsoft.com/office/word/2016/wordml/cid" xmlns:w16="http://schemas.microsoft.com/office/word/2018/wordml" xmlns:w16sdtdh="http://schemas.microsoft.com/office/word/2020/wordml/sdtdatahash" xmlns:w16se="http://schemas.microsoft.com/office/word/2015/wordml/symex" xmlns:wpg="http://schemas.microsoft.com/office/word/2010/wordprocessingGroup" xmlns:wpi="http://schemas.microsoft.com/office/word/2010/wordprocessingInk" xmlns:wne="http://schemas.microsoft.com/office/word/2006/wordml" xmlns:wps="http://schemas.microsoft.com/office/word/2010/wordprocessingShape" mc:Ignorable="w14 w15 w16se w16cid w16 w16cex w16sdtdh wp14">
+<w:ftr xmlns:wpc="http://schemas.microsoft.com/office/word/2010/wordprocessingCanvas" xmlns:cx="http://schemas.microsoft.com/office/drawing/2014/chartex" xmlns:cx1="http://schemas.microsoft.com/office/drawing/2015/9/8/chartex" xmlns:cx2="http://schemas.microsoft.com/office/drawing/2015/10/21/chartex" xmlns:cx3="http://schemas.microsoft.com/office/drawing/2016/5/9/chartex" xmlns:cx4="http://schemas.microsoft.com/office/drawing/2016/5/10/chartex" xmlns:cx5="http://schemas.microsoft.com/office/drawing/2016/5/11/chartex" xmlns:cx6="http://schemas.microsoft.com/office/drawing/2016/5/12/chartex" xmlns:cx7="http://schemas.microsoft.com/office/drawing/2016/5/13/chartex" xmlns:cx8="http://schemas.microsoft.com/office/drawing/2016/5/14/chartex" xmlns:mc="http://schemas.openxmlformats.org/markup-compatibility/2006" xmlns:aink="http://schemas.microsoft.com/office/drawing/2016/ink" xmlns:am3d="http://schemas.microsoft.com/office/drawing/2017/model3d" xmlns:o="urn:schemas-microsoft-com:office:office" xmlns:oel="http://schemas.microsoft.com/office/2019/extlst" xmlns:r="http://schemas.openxmlformats.org/officeDocument/2006/relationships" xmlns:m="http://schemas.openxmlformats.org/officeDocument/2006/math" xmlns:v="urn:schemas-microsoft-com:vml" xmlns:wp14="http://schemas.microsoft.com/office/word/2010/wordprocessingDrawing" xmlns:wp="http://schemas.openxmlformats.org/drawingml/2006/wordprocessingDrawing" xmlns:w10="urn:schemas-microsoft-com:office:word" xmlns:w="http://schemas.openxmlformats.org/wordprocessingml/2006/main" xmlns:w14="http://schemas.microsoft.com/office/word/2010/wordml" xmlns:w15="http://schemas.microsoft.com/office/word/2012/wordml" xmlns:w16cex="http://schemas.microsoft.com/office/word/2018/wordml/cex" xmlns:w16cid="http://schemas.microsoft.com/office/word/2016/wordml/cid" xmlns:w16="http://schemas.microsoft.com/office/word/2018/wordml" xmlns:w16du="http://schemas.microsoft.com/office/word/2023/wordml/word16du" xmlns:w16sdtdh="http://schemas.microsoft.com/office/word/2020/wordml/sdtdatahash" xmlns:w16se="http://schemas.microsoft.com/office/word/2015/wordml/symex" xmlns:wpg="http://schemas.microsoft.com/office/word/2010/wordprocessingGroup" xmlns:wpi="http://schemas.microsoft.com/office/word/2010/wordprocessingInk" xmlns:wne="http://schemas.microsoft.com/office/word/2006/wordml" xmlns:wps="http://schemas.microsoft.com/office/word/2010/wordprocessingShape" mc:Ignorable="w14 w15 w16se w16cid w16 w16cex w16sdtdh w16du wp14">
   <w:tbl>
     <w:tblPr>
       <w:tblW w:w="9356" w:type="dxa"/>
@@ -1517,7 +1244,6 @@
               <w:lang w:eastAsia="de-DE"/>
             </w:rPr>
           </w:pPr>
-          <w:proofErr w:type="spellStart"/>
           <w:r>
             <w:rPr>
               <w:rFonts w:ascii="Nunito" w:eastAsia="Times New Roman" w:hAnsi="Nunito"/>
@@ -1527,7 +1253,6 @@
             </w:rPr>
             <w:t>websolutions</w:t>
           </w:r>
-          <w:proofErr w:type="spellEnd"/>
         </w:p>
         <w:p>
           <w:pPr>
@@ -1547,7 +1272,6 @@
               <w:lang w:eastAsia="de-DE"/>
             </w:rPr>
           </w:pPr>
-          <w:proofErr w:type="spellStart"/>
           <w:r>
             <w:rPr>
               <w:rFonts w:ascii="Nunito" w:eastAsia="Times New Roman" w:hAnsi="Nunito"/>
@@ -1555,17 +1279,7 @@
               <w:szCs w:val="16"/>
               <w:lang w:eastAsia="de-DE"/>
             </w:rPr>
-            <w:t>Surenweidstrasse</w:t>
-          </w:r>
-          <w:proofErr w:type="spellEnd"/>
-          <w:r>
-            <w:rPr>
-              <w:rFonts w:ascii="Nunito" w:eastAsia="Times New Roman" w:hAnsi="Nunito"/>
-              <w:sz w:val="16"/>
-              <w:szCs w:val="16"/>
-              <w:lang w:eastAsia="de-DE"/>
-            </w:rPr>
-            <w:t xml:space="preserve"> 2 </w:t>
+            <w:t xml:space="preserve">Surenweidstrasse 2 </w:t>
           </w:r>
         </w:p>
         <w:p>
@@ -1884,7 +1598,7 @@
 </file>
 
 <file path=word/footer3.xml><?xml version="1.0" encoding="utf-8"?>
-<w:ftr xmlns:wpc="http://schemas.microsoft.com/office/word/2010/wordprocessingCanvas" xmlns:cx="http://schemas.microsoft.com/office/drawing/2014/chartex" xmlns:cx1="http://schemas.microsoft.com/office/drawing/2015/9/8/chartex" xmlns:cx2="http://schemas.microsoft.com/office/drawing/2015/10/21/chartex" xmlns:cx3="http://schemas.microsoft.com/office/drawing/2016/5/9/chartex" xmlns:cx4="http://schemas.microsoft.com/office/drawing/2016/5/10/chartex" xmlns:cx5="http://schemas.microsoft.com/office/drawing/2016/5/11/chartex" xmlns:cx6="http://schemas.microsoft.com/office/drawing/2016/5/12/chartex" xmlns:cx7="http://schemas.microsoft.com/office/drawing/2016/5/13/chartex" xmlns:cx8="http://schemas.microsoft.com/office/drawing/2016/5/14/chartex" xmlns:mc="http://schemas.openxmlformats.org/markup-compatibility/2006" xmlns:aink="http://schemas.microsoft.com/office/drawing/2016/ink" xmlns:am3d="http://schemas.microsoft.com/office/drawing/2017/model3d" xmlns:o="urn:schemas-microsoft-com:office:office" xmlns:oel="http://schemas.microsoft.com/office/2019/extlst" xmlns:r="http://schemas.openxmlformats.org/officeDocument/2006/relationships" xmlns:m="http://schemas.openxmlformats.org/officeDocument/2006/math" xmlns:v="urn:schemas-microsoft-com:vml" xmlns:wp14="http://schemas.microsoft.com/office/word/2010/wordprocessingDrawing" xmlns:wp="http://schemas.openxmlformats.org/drawingml/2006/wordprocessingDrawing" xmlns:w10="urn:schemas-microsoft-com:office:word" xmlns:w="http://schemas.openxmlformats.org/wordprocessingml/2006/main" xmlns:w14="http://schemas.microsoft.com/office/word/2010/wordml" xmlns:w15="http://schemas.microsoft.com/office/word/2012/wordml" xmlns:w16cex="http://schemas.microsoft.com/office/word/2018/wordml/cex" xmlns:w16cid="http://schemas.microsoft.com/office/word/2016/wordml/cid" xmlns:w16="http://schemas.microsoft.com/office/word/2018/wordml" xmlns:w16sdtdh="http://schemas.microsoft.com/office/word/2020/wordml/sdtdatahash" xmlns:w16se="http://schemas.microsoft.com/office/word/2015/wordml/symex" xmlns:wpg="http://schemas.microsoft.com/office/word/2010/wordprocessingGroup" xmlns:wpi="http://schemas.microsoft.com/office/word/2010/wordprocessingInk" xmlns:wne="http://schemas.microsoft.com/office/word/2006/wordml" xmlns:wps="http://schemas.microsoft.com/office/word/2010/wordprocessingShape" mc:Ignorable="w14 w15 w16se w16cid w16 w16cex w16sdtdh wp14">
+<w:ftr xmlns:wpc="http://schemas.microsoft.com/office/word/2010/wordprocessingCanvas" xmlns:cx="http://schemas.microsoft.com/office/drawing/2014/chartex" xmlns:cx1="http://schemas.microsoft.com/office/drawing/2015/9/8/chartex" xmlns:cx2="http://schemas.microsoft.com/office/drawing/2015/10/21/chartex" xmlns:cx3="http://schemas.microsoft.com/office/drawing/2016/5/9/chartex" xmlns:cx4="http://schemas.microsoft.com/office/drawing/2016/5/10/chartex" xmlns:cx5="http://schemas.microsoft.com/office/drawing/2016/5/11/chartex" xmlns:cx6="http://schemas.microsoft.com/office/drawing/2016/5/12/chartex" xmlns:cx7="http://schemas.microsoft.com/office/drawing/2016/5/13/chartex" xmlns:cx8="http://schemas.microsoft.com/office/drawing/2016/5/14/chartex" xmlns:mc="http://schemas.openxmlformats.org/markup-compatibility/2006" xmlns:aink="http://schemas.microsoft.com/office/drawing/2016/ink" xmlns:am3d="http://schemas.microsoft.com/office/drawing/2017/model3d" xmlns:o="urn:schemas-microsoft-com:office:office" xmlns:oel="http://schemas.microsoft.com/office/2019/extlst" xmlns:r="http://schemas.openxmlformats.org/officeDocument/2006/relationships" xmlns:m="http://schemas.openxmlformats.org/officeDocument/2006/math" xmlns:v="urn:schemas-microsoft-com:vml" xmlns:wp14="http://schemas.microsoft.com/office/word/2010/wordprocessingDrawing" xmlns:wp="http://schemas.openxmlformats.org/drawingml/2006/wordprocessingDrawing" xmlns:w10="urn:schemas-microsoft-com:office:word" xmlns:w="http://schemas.openxmlformats.org/wordprocessingml/2006/main" xmlns:w14="http://schemas.microsoft.com/office/word/2010/wordml" xmlns:w15="http://schemas.microsoft.com/office/word/2012/wordml" xmlns:w16cex="http://schemas.microsoft.com/office/word/2018/wordml/cex" xmlns:w16cid="http://schemas.microsoft.com/office/word/2016/wordml/cid" xmlns:w16="http://schemas.microsoft.com/office/word/2018/wordml" xmlns:w16du="http://schemas.microsoft.com/office/word/2023/wordml/word16du" xmlns:w16sdtdh="http://schemas.microsoft.com/office/word/2020/wordml/sdtdatahash" xmlns:w16se="http://schemas.microsoft.com/office/word/2015/wordml/symex" xmlns:wpg="http://schemas.microsoft.com/office/word/2010/wordprocessingGroup" xmlns:wpi="http://schemas.microsoft.com/office/word/2010/wordprocessingInk" xmlns:wne="http://schemas.microsoft.com/office/word/2006/wordml" xmlns:wps="http://schemas.microsoft.com/office/word/2010/wordprocessingShape" mc:Ignorable="w14 w15 w16se w16cid w16 w16cex w16sdtdh w16du wp14">
   <w:p>
     <w:pPr>
       <w:pStyle w:val="Fuzeile"/>
@@ -1894,7 +1608,7 @@
 </file>
 
 <file path=word/footnotes.xml><?xml version="1.0" encoding="utf-8"?>
-<w:footnotes xmlns:wpc="http://schemas.microsoft.com/office/word/2010/wordprocessingCanvas" xmlns:cx="http://schemas.microsoft.com/office/drawing/2014/chartex" xmlns:cx1="http://schemas.microsoft.com/office/drawing/2015/9/8/chartex" xmlns:cx2="http://schemas.microsoft.com/office/drawing/2015/10/21/chartex" xmlns:cx3="http://schemas.microsoft.com/office/drawing/2016/5/9/chartex" xmlns:cx4="http://schemas.microsoft.com/office/drawing/2016/5/10/chartex" xmlns:cx5="http://schemas.microsoft.com/office/drawing/2016/5/11/chartex" xmlns:cx6="http://schemas.microsoft.com/office/drawing/2016/5/12/chartex" xmlns:cx7="http://schemas.microsoft.com/office/drawing/2016/5/13/chartex" xmlns:cx8="http://schemas.microsoft.com/office/drawing/2016/5/14/chartex" xmlns:mc="http://schemas.openxmlformats.org/markup-compatibility/2006" xmlns:aink="http://schemas.microsoft.com/office/drawing/2016/ink" xmlns:am3d="http://schemas.microsoft.com/office/drawing/2017/model3d" xmlns:o="urn:schemas-microsoft-com:office:office" xmlns:oel="http://schemas.microsoft.com/office/2019/extlst" xmlns:r="http://schemas.openxmlformats.org/officeDocument/2006/relationships" xmlns:m="http://schemas.openxmlformats.org/officeDocument/2006/math" xmlns:v="urn:schemas-microsoft-com:vml" xmlns:wp14="http://schemas.microsoft.com/office/word/2010/wordprocessingDrawing" xmlns:wp="http://schemas.openxmlformats.org/drawingml/2006/wordprocessingDrawing" xmlns:w10="urn:schemas-microsoft-com:office:word" xmlns:w="http://schemas.openxmlformats.org/wordprocessingml/2006/main" xmlns:w14="http://schemas.microsoft.com/office/word/2010/wordml" xmlns:w15="http://schemas.microsoft.com/office/word/2012/wordml" xmlns:w16cex="http://schemas.microsoft.com/office/word/2018/wordml/cex" xmlns:w16cid="http://schemas.microsoft.com/office/word/2016/wordml/cid" xmlns:w16="http://schemas.microsoft.com/office/word/2018/wordml" xmlns:w16sdtdh="http://schemas.microsoft.com/office/word/2020/wordml/sdtdatahash" xmlns:w16se="http://schemas.microsoft.com/office/word/2015/wordml/symex" xmlns:wpg="http://schemas.microsoft.com/office/word/2010/wordprocessingGroup" xmlns:wpi="http://schemas.microsoft.com/office/word/2010/wordprocessingInk" xmlns:wne="http://schemas.microsoft.com/office/word/2006/wordml" xmlns:wps="http://schemas.microsoft.com/office/word/2010/wordprocessingShape" mc:Ignorable="w14 w15 w16se w16cid w16 w16cex w16sdtdh wp14">
+<w:footnotes xmlns:wpc="http://schemas.microsoft.com/office/word/2010/wordprocessingCanvas" xmlns:cx="http://schemas.microsoft.com/office/drawing/2014/chartex" xmlns:cx1="http://schemas.microsoft.com/office/drawing/2015/9/8/chartex" xmlns:cx2="http://schemas.microsoft.com/office/drawing/2015/10/21/chartex" xmlns:cx3="http://schemas.microsoft.com/office/drawing/2016/5/9/chartex" xmlns:cx4="http://schemas.microsoft.com/office/drawing/2016/5/10/chartex" xmlns:cx5="http://schemas.microsoft.com/office/drawing/2016/5/11/chartex" xmlns:cx6="http://schemas.microsoft.com/office/drawing/2016/5/12/chartex" xmlns:cx7="http://schemas.microsoft.com/office/drawing/2016/5/13/chartex" xmlns:cx8="http://schemas.microsoft.com/office/drawing/2016/5/14/chartex" xmlns:mc="http://schemas.openxmlformats.org/markup-compatibility/2006" xmlns:aink="http://schemas.microsoft.com/office/drawing/2016/ink" xmlns:am3d="http://schemas.microsoft.com/office/drawing/2017/model3d" xmlns:o="urn:schemas-microsoft-com:office:office" xmlns:oel="http://schemas.microsoft.com/office/2019/extlst" xmlns:r="http://schemas.openxmlformats.org/officeDocument/2006/relationships" xmlns:m="http://schemas.openxmlformats.org/officeDocument/2006/math" xmlns:v="urn:schemas-microsoft-com:vml" xmlns:wp14="http://schemas.microsoft.com/office/word/2010/wordprocessingDrawing" xmlns:wp="http://schemas.openxmlformats.org/drawingml/2006/wordprocessingDrawing" xmlns:w10="urn:schemas-microsoft-com:office:word" xmlns:w="http://schemas.openxmlformats.org/wordprocessingml/2006/main" xmlns:w14="http://schemas.microsoft.com/office/word/2010/wordml" xmlns:w15="http://schemas.microsoft.com/office/word/2012/wordml" xmlns:w16cex="http://schemas.microsoft.com/office/word/2018/wordml/cex" xmlns:w16cid="http://schemas.microsoft.com/office/word/2016/wordml/cid" xmlns:w16="http://schemas.microsoft.com/office/word/2018/wordml" xmlns:w16du="http://schemas.microsoft.com/office/word/2023/wordml/word16du" xmlns:w16sdtdh="http://schemas.microsoft.com/office/word/2020/wordml/sdtdatahash" xmlns:w16se="http://schemas.microsoft.com/office/word/2015/wordml/symex" xmlns:wpg="http://schemas.microsoft.com/office/word/2010/wordprocessingGroup" xmlns:wpi="http://schemas.microsoft.com/office/word/2010/wordprocessingInk" xmlns:wne="http://schemas.microsoft.com/office/word/2006/wordml" xmlns:wps="http://schemas.microsoft.com/office/word/2010/wordprocessingShape" mc:Ignorable="w14 w15 w16se w16cid w16 w16cex w16sdtdh w16du wp14">
   <w:footnote w:type="separator" w:id="-1">
     <w:p>
       <w:pPr>
@@ -1922,7 +1636,7 @@
 </file>
 
 <file path=word/header1.xml><?xml version="1.0" encoding="utf-8"?>
-<w:hdr xmlns:wpc="http://schemas.microsoft.com/office/word/2010/wordprocessingCanvas" xmlns:cx="http://schemas.microsoft.com/office/drawing/2014/chartex" xmlns:cx1="http://schemas.microsoft.com/office/drawing/2015/9/8/chartex" xmlns:cx2="http://schemas.microsoft.com/office/drawing/2015/10/21/chartex" xmlns:cx3="http://schemas.microsoft.com/office/drawing/2016/5/9/chartex" xmlns:cx4="http://schemas.microsoft.com/office/drawing/2016/5/10/chartex" xmlns:cx5="http://schemas.microsoft.com/office/drawing/2016/5/11/chartex" xmlns:cx6="http://schemas.microsoft.com/office/drawing/2016/5/12/chartex" xmlns:cx7="http://schemas.microsoft.com/office/drawing/2016/5/13/chartex" xmlns:cx8="http://schemas.microsoft.com/office/drawing/2016/5/14/chartex" xmlns:mc="http://schemas.openxmlformats.org/markup-compatibility/2006" xmlns:aink="http://schemas.microsoft.com/office/drawing/2016/ink" xmlns:am3d="http://schemas.microsoft.com/office/drawing/2017/model3d" xmlns:o="urn:schemas-microsoft-com:office:office" xmlns:oel="http://schemas.microsoft.com/office/2019/extlst" xmlns:r="http://schemas.openxmlformats.org/officeDocument/2006/relationships" xmlns:m="http://schemas.openxmlformats.org/officeDocument/2006/math" xmlns:v="urn:schemas-microsoft-com:vml" xmlns:wp14="http://schemas.microsoft.com/office/word/2010/wordprocessingDrawing" xmlns:wp="http://schemas.openxmlformats.org/drawingml/2006/wordprocessingDrawing" xmlns:w10="urn:schemas-microsoft-com:office:word" xmlns:w="http://schemas.openxmlformats.org/wordprocessingml/2006/main" xmlns:w14="http://schemas.microsoft.com/office/word/2010/wordml" xmlns:w15="http://schemas.microsoft.com/office/word/2012/wordml" xmlns:w16cex="http://schemas.microsoft.com/office/word/2018/wordml/cex" xmlns:w16cid="http://schemas.microsoft.com/office/word/2016/wordml/cid" xmlns:w16="http://schemas.microsoft.com/office/word/2018/wordml" xmlns:w16sdtdh="http://schemas.microsoft.com/office/word/2020/wordml/sdtdatahash" xmlns:w16se="http://schemas.microsoft.com/office/word/2015/wordml/symex" xmlns:wpg="http://schemas.microsoft.com/office/word/2010/wordprocessingGroup" xmlns:wpi="http://schemas.microsoft.com/office/word/2010/wordprocessingInk" xmlns:wne="http://schemas.microsoft.com/office/word/2006/wordml" xmlns:wps="http://schemas.microsoft.com/office/word/2010/wordprocessingShape" mc:Ignorable="w14 w15 w16se w16cid w16 w16cex w16sdtdh wp14">
+<w:hdr xmlns:wpc="http://schemas.microsoft.com/office/word/2010/wordprocessingCanvas" xmlns:cx="http://schemas.microsoft.com/office/drawing/2014/chartex" xmlns:cx1="http://schemas.microsoft.com/office/drawing/2015/9/8/chartex" xmlns:cx2="http://schemas.microsoft.com/office/drawing/2015/10/21/chartex" xmlns:cx3="http://schemas.microsoft.com/office/drawing/2016/5/9/chartex" xmlns:cx4="http://schemas.microsoft.com/office/drawing/2016/5/10/chartex" xmlns:cx5="http://schemas.microsoft.com/office/drawing/2016/5/11/chartex" xmlns:cx6="http://schemas.microsoft.com/office/drawing/2016/5/12/chartex" xmlns:cx7="http://schemas.microsoft.com/office/drawing/2016/5/13/chartex" xmlns:cx8="http://schemas.microsoft.com/office/drawing/2016/5/14/chartex" xmlns:mc="http://schemas.openxmlformats.org/markup-compatibility/2006" xmlns:aink="http://schemas.microsoft.com/office/drawing/2016/ink" xmlns:am3d="http://schemas.microsoft.com/office/drawing/2017/model3d" xmlns:o="urn:schemas-microsoft-com:office:office" xmlns:oel="http://schemas.microsoft.com/office/2019/extlst" xmlns:r="http://schemas.openxmlformats.org/officeDocument/2006/relationships" xmlns:m="http://schemas.openxmlformats.org/officeDocument/2006/math" xmlns:v="urn:schemas-microsoft-com:vml" xmlns:wp14="http://schemas.microsoft.com/office/word/2010/wordprocessingDrawing" xmlns:wp="http://schemas.openxmlformats.org/drawingml/2006/wordprocessingDrawing" xmlns:w10="urn:schemas-microsoft-com:office:word" xmlns:w="http://schemas.openxmlformats.org/wordprocessingml/2006/main" xmlns:w14="http://schemas.microsoft.com/office/word/2010/wordml" xmlns:w15="http://schemas.microsoft.com/office/word/2012/wordml" xmlns:w16cex="http://schemas.microsoft.com/office/word/2018/wordml/cex" xmlns:w16cid="http://schemas.microsoft.com/office/word/2016/wordml/cid" xmlns:w16="http://schemas.microsoft.com/office/word/2018/wordml" xmlns:w16du="http://schemas.microsoft.com/office/word/2023/wordml/word16du" xmlns:w16sdtdh="http://schemas.microsoft.com/office/word/2020/wordml/sdtdatahash" xmlns:w16se="http://schemas.microsoft.com/office/word/2015/wordml/symex" xmlns:wpg="http://schemas.microsoft.com/office/word/2010/wordprocessingGroup" xmlns:wpi="http://schemas.microsoft.com/office/word/2010/wordprocessingInk" xmlns:wne="http://schemas.microsoft.com/office/word/2006/wordml" xmlns:wps="http://schemas.microsoft.com/office/word/2010/wordprocessingShape" mc:Ignorable="w14 w15 w16se w16cid w16 w16cex w16sdtdh w16du wp14">
   <w:p>
     <w:pPr>
       <w:pStyle w:val="Kopfzeile"/>
@@ -1932,7 +1646,7 @@
 </file>
 
 <file path=word/header2.xml><?xml version="1.0" encoding="utf-8"?>
-<w:hdr xmlns:wpc="http://schemas.microsoft.com/office/word/2010/wordprocessingCanvas" xmlns:cx="http://schemas.microsoft.com/office/drawing/2014/chartex" xmlns:cx1="http://schemas.microsoft.com/office/drawing/2015/9/8/chartex" xmlns:cx2="http://schemas.microsoft.com/office/drawing/2015/10/21/chartex" xmlns:cx3="http://schemas.microsoft.com/office/drawing/2016/5/9/chartex" xmlns:cx4="http://schemas.microsoft.com/office/drawing/2016/5/10/chartex" xmlns:cx5="http://schemas.microsoft.com/office/drawing/2016/5/11/chartex" xmlns:cx6="http://schemas.microsoft.com/office/drawing/2016/5/12/chartex" xmlns:cx7="http://schemas.microsoft.com/office/drawing/2016/5/13/chartex" xmlns:cx8="http://schemas.microsoft.com/office/drawing/2016/5/14/chartex" xmlns:mc="http://schemas.openxmlformats.org/markup-compatibility/2006" xmlns:aink="http://schemas.microsoft.com/office/drawing/2016/ink" xmlns:am3d="http://schemas.microsoft.com/office/drawing/2017/model3d" xmlns:o="urn:schemas-microsoft-com:office:office" xmlns:oel="http://schemas.microsoft.com/office/2019/extlst" xmlns:r="http://schemas.openxmlformats.org/officeDocument/2006/relationships" xmlns:m="http://schemas.openxmlformats.org/officeDocument/2006/math" xmlns:v="urn:schemas-microsoft-com:vml" xmlns:wp14="http://schemas.microsoft.com/office/word/2010/wordprocessingDrawing" xmlns:wp="http://schemas.openxmlformats.org/drawingml/2006/wordprocessingDrawing" xmlns:w10="urn:schemas-microsoft-com:office:word" xmlns:w="http://schemas.openxmlformats.org/wordprocessingml/2006/main" xmlns:w14="http://schemas.microsoft.com/office/word/2010/wordml" xmlns:w15="http://schemas.microsoft.com/office/word/2012/wordml" xmlns:w16cex="http://schemas.microsoft.com/office/word/2018/wordml/cex" xmlns:w16cid="http://schemas.microsoft.com/office/word/2016/wordml/cid" xmlns:w16="http://schemas.microsoft.com/office/word/2018/wordml" xmlns:w16sdtdh="http://schemas.microsoft.com/office/word/2020/wordml/sdtdatahash" xmlns:w16se="http://schemas.microsoft.com/office/word/2015/wordml/symex" xmlns:wpg="http://schemas.microsoft.com/office/word/2010/wordprocessingGroup" xmlns:wpi="http://schemas.microsoft.com/office/word/2010/wordprocessingInk" xmlns:wne="http://schemas.microsoft.com/office/word/2006/wordml" xmlns:wps="http://schemas.microsoft.com/office/word/2010/wordprocessingShape" mc:Ignorable="w14 w15 w16se w16cid w16 w16cex w16sdtdh wp14">
+<w:hdr xmlns:wpc="http://schemas.microsoft.com/office/word/2010/wordprocessingCanvas" xmlns:cx="http://schemas.microsoft.com/office/drawing/2014/chartex" xmlns:cx1="http://schemas.microsoft.com/office/drawing/2015/9/8/chartex" xmlns:cx2="http://schemas.microsoft.com/office/drawing/2015/10/21/chartex" xmlns:cx3="http://schemas.microsoft.com/office/drawing/2016/5/9/chartex" xmlns:cx4="http://schemas.microsoft.com/office/drawing/2016/5/10/chartex" xmlns:cx5="http://schemas.microsoft.com/office/drawing/2016/5/11/chartex" xmlns:cx6="http://schemas.microsoft.com/office/drawing/2016/5/12/chartex" xmlns:cx7="http://schemas.microsoft.com/office/drawing/2016/5/13/chartex" xmlns:cx8="http://schemas.microsoft.com/office/drawing/2016/5/14/chartex" xmlns:mc="http://schemas.openxmlformats.org/markup-compatibility/2006" xmlns:aink="http://schemas.microsoft.com/office/drawing/2016/ink" xmlns:am3d="http://schemas.microsoft.com/office/drawing/2017/model3d" xmlns:o="urn:schemas-microsoft-com:office:office" xmlns:oel="http://schemas.microsoft.com/office/2019/extlst" xmlns:r="http://schemas.openxmlformats.org/officeDocument/2006/relationships" xmlns:m="http://schemas.openxmlformats.org/officeDocument/2006/math" xmlns:v="urn:schemas-microsoft-com:vml" xmlns:wp14="http://schemas.microsoft.com/office/word/2010/wordprocessingDrawing" xmlns:wp="http://schemas.openxmlformats.org/drawingml/2006/wordprocessingDrawing" xmlns:w10="urn:schemas-microsoft-com:office:word" xmlns:w="http://schemas.openxmlformats.org/wordprocessingml/2006/main" xmlns:w14="http://schemas.microsoft.com/office/word/2010/wordml" xmlns:w15="http://schemas.microsoft.com/office/word/2012/wordml" xmlns:w16cex="http://schemas.microsoft.com/office/word/2018/wordml/cex" xmlns:w16cid="http://schemas.microsoft.com/office/word/2016/wordml/cid" xmlns:w16="http://schemas.microsoft.com/office/word/2018/wordml" xmlns:w16du="http://schemas.microsoft.com/office/word/2023/wordml/word16du" xmlns:w16sdtdh="http://schemas.microsoft.com/office/word/2020/wordml/sdtdatahash" xmlns:w16se="http://schemas.microsoft.com/office/word/2015/wordml/symex" xmlns:wpg="http://schemas.microsoft.com/office/word/2010/wordprocessingGroup" xmlns:wpi="http://schemas.microsoft.com/office/word/2010/wordprocessingInk" xmlns:wne="http://schemas.microsoft.com/office/word/2006/wordml" xmlns:wps="http://schemas.microsoft.com/office/word/2010/wordprocessingShape" mc:Ignorable="w14 w15 w16se w16cid w16 w16cex w16sdtdh w16du wp14">
   <w:tbl>
     <w:tblPr>
       <w:tblW w:w="9214" w:type="dxa"/>
@@ -2079,7 +1793,6 @@
             </w:rPr>
             <w:tab/>
           </w:r>
-          <w:proofErr w:type="spellStart"/>
           <w:r>
             <w:rPr>
               <w:rFonts w:ascii="Nunito" w:hAnsi="Nunito"/>
@@ -2089,7 +1802,6 @@
             </w:rPr>
             <w:t>websolutions</w:t>
           </w:r>
-          <w:proofErr w:type="spellEnd"/>
         </w:p>
         <w:p>
           <w:pPr>
@@ -2110,7 +1822,6 @@
             </w:rPr>
             <w:tab/>
           </w:r>
-          <w:proofErr w:type="spellStart"/>
           <w:r>
             <w:rPr>
               <w:rFonts w:ascii="Nunito" w:hAnsi="Nunito"/>
@@ -2118,17 +1829,7 @@
               <w:sz w:val="20"/>
               <w:szCs w:val="20"/>
             </w:rPr>
-            <w:t>Surenweidstrasse</w:t>
-          </w:r>
-          <w:proofErr w:type="spellEnd"/>
-          <w:r>
-            <w:rPr>
-              <w:rFonts w:ascii="Nunito" w:hAnsi="Nunito"/>
-              <w:color w:val="808080" w:themeColor="background1" w:themeShade="80"/>
-              <w:sz w:val="20"/>
-              <w:szCs w:val="20"/>
-            </w:rPr>
-            <w:t xml:space="preserve"> 2</w:t>
+            <w:t>Surenweidstrasse 2</w:t>
           </w:r>
         </w:p>
         <w:p>
@@ -2311,7 +2012,7 @@
 </file>
 
 <file path=word/header3.xml><?xml version="1.0" encoding="utf-8"?>
-<w:hdr xmlns:wpc="http://schemas.microsoft.com/office/word/2010/wordprocessingCanvas" xmlns:cx="http://schemas.microsoft.com/office/drawing/2014/chartex" xmlns:cx1="http://schemas.microsoft.com/office/drawing/2015/9/8/chartex" xmlns:cx2="http://schemas.microsoft.com/office/drawing/2015/10/21/chartex" xmlns:cx3="http://schemas.microsoft.com/office/drawing/2016/5/9/chartex" xmlns:cx4="http://schemas.microsoft.com/office/drawing/2016/5/10/chartex" xmlns:cx5="http://schemas.microsoft.com/office/drawing/2016/5/11/chartex" xmlns:cx6="http://schemas.microsoft.com/office/drawing/2016/5/12/chartex" xmlns:cx7="http://schemas.microsoft.com/office/drawing/2016/5/13/chartex" xmlns:cx8="http://schemas.microsoft.com/office/drawing/2016/5/14/chartex" xmlns:mc="http://schemas.openxmlformats.org/markup-compatibility/2006" xmlns:aink="http://schemas.microsoft.com/office/drawing/2016/ink" xmlns:am3d="http://schemas.microsoft.com/office/drawing/2017/model3d" xmlns:o="urn:schemas-microsoft-com:office:office" xmlns:oel="http://schemas.microsoft.com/office/2019/extlst" xmlns:r="http://schemas.openxmlformats.org/officeDocument/2006/relationships" xmlns:m="http://schemas.openxmlformats.org/officeDocument/2006/math" xmlns:v="urn:schemas-microsoft-com:vml" xmlns:wp14="http://schemas.microsoft.com/office/word/2010/wordprocessingDrawing" xmlns:wp="http://schemas.openxmlformats.org/drawingml/2006/wordprocessingDrawing" xmlns:w10="urn:schemas-microsoft-com:office:word" xmlns:w="http://schemas.openxmlformats.org/wordprocessingml/2006/main" xmlns:w14="http://schemas.microsoft.com/office/word/2010/wordml" xmlns:w15="http://schemas.microsoft.com/office/word/2012/wordml" xmlns:w16cex="http://schemas.microsoft.com/office/word/2018/wordml/cex" xmlns:w16cid="http://schemas.microsoft.com/office/word/2016/wordml/cid" xmlns:w16="http://schemas.microsoft.com/office/word/2018/wordml" xmlns:w16sdtdh="http://schemas.microsoft.com/office/word/2020/wordml/sdtdatahash" xmlns:w16se="http://schemas.microsoft.com/office/word/2015/wordml/symex" xmlns:wpg="http://schemas.microsoft.com/office/word/2010/wordprocessingGroup" xmlns:wpi="http://schemas.microsoft.com/office/word/2010/wordprocessingInk" xmlns:wne="http://schemas.microsoft.com/office/word/2006/wordml" xmlns:wps="http://schemas.microsoft.com/office/word/2010/wordprocessingShape" mc:Ignorable="w14 w15 w16se w16cid w16 w16cex w16sdtdh wp14">
+<w:hdr xmlns:wpc="http://schemas.microsoft.com/office/word/2010/wordprocessingCanvas" xmlns:cx="http://schemas.microsoft.com/office/drawing/2014/chartex" xmlns:cx1="http://schemas.microsoft.com/office/drawing/2015/9/8/chartex" xmlns:cx2="http://schemas.microsoft.com/office/drawing/2015/10/21/chartex" xmlns:cx3="http://schemas.microsoft.com/office/drawing/2016/5/9/chartex" xmlns:cx4="http://schemas.microsoft.com/office/drawing/2016/5/10/chartex" xmlns:cx5="http://schemas.microsoft.com/office/drawing/2016/5/11/chartex" xmlns:cx6="http://schemas.microsoft.com/office/drawing/2016/5/12/chartex" xmlns:cx7="http://schemas.microsoft.com/office/drawing/2016/5/13/chartex" xmlns:cx8="http://schemas.microsoft.com/office/drawing/2016/5/14/chartex" xmlns:mc="http://schemas.openxmlformats.org/markup-compatibility/2006" xmlns:aink="http://schemas.microsoft.com/office/drawing/2016/ink" xmlns:am3d="http://schemas.microsoft.com/office/drawing/2017/model3d" xmlns:o="urn:schemas-microsoft-com:office:office" xmlns:oel="http://schemas.microsoft.com/office/2019/extlst" xmlns:r="http://schemas.openxmlformats.org/officeDocument/2006/relationships" xmlns:m="http://schemas.openxmlformats.org/officeDocument/2006/math" xmlns:v="urn:schemas-microsoft-com:vml" xmlns:wp14="http://schemas.microsoft.com/office/word/2010/wordprocessingDrawing" xmlns:wp="http://schemas.openxmlformats.org/drawingml/2006/wordprocessingDrawing" xmlns:w10="urn:schemas-microsoft-com:office:word" xmlns:w="http://schemas.openxmlformats.org/wordprocessingml/2006/main" xmlns:w14="http://schemas.microsoft.com/office/word/2010/wordml" xmlns:w15="http://schemas.microsoft.com/office/word/2012/wordml" xmlns:w16cex="http://schemas.microsoft.com/office/word/2018/wordml/cex" xmlns:w16cid="http://schemas.microsoft.com/office/word/2016/wordml/cid" xmlns:w16="http://schemas.microsoft.com/office/word/2018/wordml" xmlns:w16du="http://schemas.microsoft.com/office/word/2023/wordml/word16du" xmlns:w16sdtdh="http://schemas.microsoft.com/office/word/2020/wordml/sdtdatahash" xmlns:w16se="http://schemas.microsoft.com/office/word/2015/wordml/symex" xmlns:wpg="http://schemas.microsoft.com/office/word/2010/wordprocessingGroup" xmlns:wpi="http://schemas.microsoft.com/office/word/2010/wordprocessingInk" xmlns:wne="http://schemas.microsoft.com/office/word/2006/wordml" xmlns:wps="http://schemas.microsoft.com/office/word/2010/wordprocessingShape" mc:Ignorable="w14 w15 w16se w16cid w16 w16cex w16sdtdh w16du wp14">
   <w:p>
     <w:pPr>
       <w:pStyle w:val="Kopfzeile"/>
@@ -2321,7 +2022,7 @@
 </file>
 
 <file path=word/numbering.xml><?xml version="1.0" encoding="utf-8"?>
-<w:numbering xmlns:wpc="http://schemas.microsoft.com/office/word/2010/wordprocessingCanvas" xmlns:cx="http://schemas.microsoft.com/office/drawing/2014/chartex" xmlns:cx1="http://schemas.microsoft.com/office/drawing/2015/9/8/chartex" xmlns:cx2="http://schemas.microsoft.com/office/drawing/2015/10/21/chartex" xmlns:cx3="http://schemas.microsoft.com/office/drawing/2016/5/9/chartex" xmlns:cx4="http://schemas.microsoft.com/office/drawing/2016/5/10/chartex" xmlns:cx5="http://schemas.microsoft.com/office/drawing/2016/5/11/chartex" xmlns:cx6="http://schemas.microsoft.com/office/drawing/2016/5/12/chartex" xmlns:cx7="http://schemas.microsoft.com/office/drawing/2016/5/13/chartex" xmlns:cx8="http://schemas.microsoft.com/office/drawing/2016/5/14/chartex" xmlns:mc="http://schemas.openxmlformats.org/markup-compatibility/2006" xmlns:aink="http://schemas.microsoft.com/office/drawing/2016/ink" xmlns:am3d="http://schemas.microsoft.com/office/drawing/2017/model3d" xmlns:o="urn:schemas-microsoft-com:office:office" xmlns:oel="http://schemas.microsoft.com/office/2019/extlst" xmlns:r="http://schemas.openxmlformats.org/officeDocument/2006/relationships" xmlns:m="http://schemas.openxmlformats.org/officeDocument/2006/math" xmlns:v="urn:schemas-microsoft-com:vml" xmlns:wp14="http://schemas.microsoft.com/office/word/2010/wordprocessingDrawing" xmlns:wp="http://schemas.openxmlformats.org/drawingml/2006/wordprocessingDrawing" xmlns:w10="urn:schemas-microsoft-com:office:word" xmlns:w="http://schemas.openxmlformats.org/wordprocessingml/2006/main" xmlns:w14="http://schemas.microsoft.com/office/word/2010/wordml" xmlns:w15="http://schemas.microsoft.com/office/word/2012/wordml" xmlns:w16cex="http://schemas.microsoft.com/office/word/2018/wordml/cex" xmlns:w16cid="http://schemas.microsoft.com/office/word/2016/wordml/cid" xmlns:w16="http://schemas.microsoft.com/office/word/2018/wordml" xmlns:w16sdtdh="http://schemas.microsoft.com/office/word/2020/wordml/sdtdatahash" xmlns:w16se="http://schemas.microsoft.com/office/word/2015/wordml/symex" xmlns:wpg="http://schemas.microsoft.com/office/word/2010/wordprocessingGroup" xmlns:wpi="http://schemas.microsoft.com/office/word/2010/wordprocessingInk" xmlns:wne="http://schemas.microsoft.com/office/word/2006/wordml" xmlns:wps="http://schemas.microsoft.com/office/word/2010/wordprocessingShape" mc:Ignorable="w14 w15 w16se w16cid w16 w16cex w16sdtdh wp14">
+<w:numbering xmlns:wpc="http://schemas.microsoft.com/office/word/2010/wordprocessingCanvas" xmlns:cx="http://schemas.microsoft.com/office/drawing/2014/chartex" xmlns:cx1="http://schemas.microsoft.com/office/drawing/2015/9/8/chartex" xmlns:cx2="http://schemas.microsoft.com/office/drawing/2015/10/21/chartex" xmlns:cx3="http://schemas.microsoft.com/office/drawing/2016/5/9/chartex" xmlns:cx4="http://schemas.microsoft.com/office/drawing/2016/5/10/chartex" xmlns:cx5="http://schemas.microsoft.com/office/drawing/2016/5/11/chartex" xmlns:cx6="http://schemas.microsoft.com/office/drawing/2016/5/12/chartex" xmlns:cx7="http://schemas.microsoft.com/office/drawing/2016/5/13/chartex" xmlns:cx8="http://schemas.microsoft.com/office/drawing/2016/5/14/chartex" xmlns:mc="http://schemas.openxmlformats.org/markup-compatibility/2006" xmlns:aink="http://schemas.microsoft.com/office/drawing/2016/ink" xmlns:am3d="http://schemas.microsoft.com/office/drawing/2017/model3d" xmlns:o="urn:schemas-microsoft-com:office:office" xmlns:oel="http://schemas.microsoft.com/office/2019/extlst" xmlns:r="http://schemas.openxmlformats.org/officeDocument/2006/relationships" xmlns:m="http://schemas.openxmlformats.org/officeDocument/2006/math" xmlns:v="urn:schemas-microsoft-com:vml" xmlns:wp14="http://schemas.microsoft.com/office/word/2010/wordprocessingDrawing" xmlns:wp="http://schemas.openxmlformats.org/drawingml/2006/wordprocessingDrawing" xmlns:w10="urn:schemas-microsoft-com:office:word" xmlns:w="http://schemas.openxmlformats.org/wordprocessingml/2006/main" xmlns:w14="http://schemas.microsoft.com/office/word/2010/wordml" xmlns:w15="http://schemas.microsoft.com/office/word/2012/wordml" xmlns:w16cex="http://schemas.microsoft.com/office/word/2018/wordml/cex" xmlns:w16cid="http://schemas.microsoft.com/office/word/2016/wordml/cid" xmlns:w16="http://schemas.microsoft.com/office/word/2018/wordml" xmlns:w16du="http://schemas.microsoft.com/office/word/2023/wordml/word16du" xmlns:w16sdtdh="http://schemas.microsoft.com/office/word/2020/wordml/sdtdatahash" xmlns:w16se="http://schemas.microsoft.com/office/word/2015/wordml/symex" xmlns:wpg="http://schemas.microsoft.com/office/word/2010/wordprocessingGroup" xmlns:wpi="http://schemas.microsoft.com/office/word/2010/wordprocessingInk" xmlns:wne="http://schemas.microsoft.com/office/word/2006/wordml" xmlns:wps="http://schemas.microsoft.com/office/word/2010/wordprocessingShape" mc:Ignorable="w14 w15 w16se w16cid w16 w16cex w16sdtdh w16du wp14">
   <w:abstractNum w:abstractNumId="0" w15:restartNumberingAfterBreak="0">
     <w:nsid w:val="68542B6E"/>
     <w:multiLevelType w:val="multilevel"/>
@@ -2433,7 +2134,7 @@
 </file>
 
 <file path=word/styles.xml><?xml version="1.0" encoding="utf-8"?>
-<w:styles xmlns:mc="http://schemas.openxmlformats.org/markup-compatibility/2006" xmlns:r="http://schemas.openxmlformats.org/officeDocument/2006/relationships" xmlns:w="http://schemas.openxmlformats.org/wordprocessingml/2006/main" xmlns:w14="http://schemas.microsoft.com/office/word/2010/wordml" xmlns:w15="http://schemas.microsoft.com/office/word/2012/wordml" xmlns:w16cex="http://schemas.microsoft.com/office/word/2018/wordml/cex" xmlns:w16cid="http://schemas.microsoft.com/office/word/2016/wordml/cid" xmlns:w16="http://schemas.microsoft.com/office/word/2018/wordml" xmlns:w16sdtdh="http://schemas.microsoft.com/office/word/2020/wordml/sdtdatahash" xmlns:w16se="http://schemas.microsoft.com/office/word/2015/wordml/symex" mc:Ignorable="w14 w15 w16se w16cid w16 w16cex w16sdtdh">
+<w:styles xmlns:mc="http://schemas.openxmlformats.org/markup-compatibility/2006" xmlns:r="http://schemas.openxmlformats.org/officeDocument/2006/relationships" xmlns:w="http://schemas.openxmlformats.org/wordprocessingml/2006/main" xmlns:w14="http://schemas.microsoft.com/office/word/2010/wordml" xmlns:w15="http://schemas.microsoft.com/office/word/2012/wordml" xmlns:w16cex="http://schemas.microsoft.com/office/word/2018/wordml/cex" xmlns:w16cid="http://schemas.microsoft.com/office/word/2016/wordml/cid" xmlns:w16="http://schemas.microsoft.com/office/word/2018/wordml" xmlns:w16du="http://schemas.microsoft.com/office/word/2023/wordml/word16du" xmlns:w16sdtdh="http://schemas.microsoft.com/office/word/2020/wordml/sdtdatahash" xmlns:w16se="http://schemas.microsoft.com/office/word/2015/wordml/symex" mc:Ignorable="w14 w15 w16se w16cid w16 w16cex w16sdtdh w16du">
   <w:docDefaults>
     <w:rPrDefault>
       <w:rPr>

</xml_diff>

<commit_message>
Update the reverce charge text
</commit_message>
<xml_diff>
--- a/contao/templates/crm_invoice_template_default.docx
+++ b/contao/templates/crm_invoice_template_default.docx
@@ -1,6 +1,6 @@
 
 <file path=word/document.xml><?xml version="1.0" encoding="utf-8"?>
-<w:document xmlns:wpc="http://schemas.microsoft.com/office/word/2010/wordprocessingCanvas" xmlns:cx="http://schemas.microsoft.com/office/drawing/2014/chartex" xmlns:cx1="http://schemas.microsoft.com/office/drawing/2015/9/8/chartex" xmlns:cx2="http://schemas.microsoft.com/office/drawing/2015/10/21/chartex" xmlns:cx3="http://schemas.microsoft.com/office/drawing/2016/5/9/chartex" xmlns:cx4="http://schemas.microsoft.com/office/drawing/2016/5/10/chartex" xmlns:cx5="http://schemas.microsoft.com/office/drawing/2016/5/11/chartex" xmlns:cx6="http://schemas.microsoft.com/office/drawing/2016/5/12/chartex" xmlns:cx7="http://schemas.microsoft.com/office/drawing/2016/5/13/chartex" xmlns:cx8="http://schemas.microsoft.com/office/drawing/2016/5/14/chartex" xmlns:mc="http://schemas.openxmlformats.org/markup-compatibility/2006" xmlns:aink="http://schemas.microsoft.com/office/drawing/2016/ink" xmlns:am3d="http://schemas.microsoft.com/office/drawing/2017/model3d" xmlns:o="urn:schemas-microsoft-com:office:office" xmlns:oel="http://schemas.microsoft.com/office/2019/extlst" xmlns:r="http://schemas.openxmlformats.org/officeDocument/2006/relationships" xmlns:m="http://schemas.openxmlformats.org/officeDocument/2006/math" xmlns:v="urn:schemas-microsoft-com:vml" xmlns:wp14="http://schemas.microsoft.com/office/word/2010/wordprocessingDrawing" xmlns:wp="http://schemas.openxmlformats.org/drawingml/2006/wordprocessingDrawing" xmlns:w10="urn:schemas-microsoft-com:office:word" xmlns:w="http://schemas.openxmlformats.org/wordprocessingml/2006/main" xmlns:w14="http://schemas.microsoft.com/office/word/2010/wordml" xmlns:w15="http://schemas.microsoft.com/office/word/2012/wordml" xmlns:w16cex="http://schemas.microsoft.com/office/word/2018/wordml/cex" xmlns:w16cid="http://schemas.microsoft.com/office/word/2016/wordml/cid" xmlns:w16="http://schemas.microsoft.com/office/word/2018/wordml" xmlns:w16du="http://schemas.microsoft.com/office/word/2023/wordml/word16du" xmlns:w16sdtdh="http://schemas.microsoft.com/office/word/2020/wordml/sdtdatahash" xmlns:w16se="http://schemas.microsoft.com/office/word/2015/wordml/symex" xmlns:wpg="http://schemas.microsoft.com/office/word/2010/wordprocessingGroup" xmlns:wpi="http://schemas.microsoft.com/office/word/2010/wordprocessingInk" xmlns:wne="http://schemas.microsoft.com/office/word/2006/wordml" xmlns:wps="http://schemas.microsoft.com/office/word/2010/wordprocessingShape" mc:Ignorable="w14 w15 w16se w16cid w16 w16cex w16sdtdh w16du wp14">
+<w:document xmlns:wpc="http://schemas.microsoft.com/office/word/2010/wordprocessingCanvas" xmlns:cx="http://schemas.microsoft.com/office/drawing/2014/chartex" xmlns:cx1="http://schemas.microsoft.com/office/drawing/2015/9/8/chartex" xmlns:cx2="http://schemas.microsoft.com/office/drawing/2015/10/21/chartex" xmlns:cx3="http://schemas.microsoft.com/office/drawing/2016/5/9/chartex" xmlns:cx4="http://schemas.microsoft.com/office/drawing/2016/5/10/chartex" xmlns:cx5="http://schemas.microsoft.com/office/drawing/2016/5/11/chartex" xmlns:cx6="http://schemas.microsoft.com/office/drawing/2016/5/12/chartex" xmlns:cx7="http://schemas.microsoft.com/office/drawing/2016/5/13/chartex" xmlns:cx8="http://schemas.microsoft.com/office/drawing/2016/5/14/chartex" xmlns:mc="http://schemas.openxmlformats.org/markup-compatibility/2006" xmlns:aink="http://schemas.microsoft.com/office/drawing/2016/ink" xmlns:am3d="http://schemas.microsoft.com/office/drawing/2017/model3d" xmlns:o="urn:schemas-microsoft-com:office:office" xmlns:oel="http://schemas.microsoft.com/office/2019/extlst" xmlns:r="http://schemas.openxmlformats.org/officeDocument/2006/relationships" xmlns:m="http://schemas.openxmlformats.org/officeDocument/2006/math" xmlns:v="urn:schemas-microsoft-com:vml" xmlns:wp14="http://schemas.microsoft.com/office/word/2010/wordprocessingDrawing" xmlns:wp="http://schemas.openxmlformats.org/drawingml/2006/wordprocessingDrawing" xmlns:w10="urn:schemas-microsoft-com:office:word" xmlns:w="http://schemas.openxmlformats.org/wordprocessingml/2006/main" xmlns:w14="http://schemas.microsoft.com/office/word/2010/wordml" xmlns:w15="http://schemas.microsoft.com/office/word/2012/wordml" xmlns:w16cex="http://schemas.microsoft.com/office/word/2018/wordml/cex" xmlns:w16cid="http://schemas.microsoft.com/office/word/2016/wordml/cid" xmlns:w16="http://schemas.microsoft.com/office/word/2018/wordml" xmlns:w16du="http://schemas.microsoft.com/office/word/2023/wordml/word16du" xmlns:w16sdtdh="http://schemas.microsoft.com/office/word/2020/wordml/sdtdatahash" xmlns:w16sdtfl="http://schemas.microsoft.com/office/word/2024/wordml/sdtformatlock" xmlns:w16se="http://schemas.microsoft.com/office/word/2015/wordml/symex" xmlns:wpg="http://schemas.microsoft.com/office/word/2010/wordprocessingGroup" xmlns:wpi="http://schemas.microsoft.com/office/word/2010/wordprocessingInk" xmlns:wne="http://schemas.microsoft.com/office/word/2006/wordml" xmlns:wps="http://schemas.microsoft.com/office/word/2010/wordprocessingShape" mc:Ignorable="w14 w15 w16se w16cid w16 w16cex w16sdtdh w16sdtfl w16du wp14">
   <w:body>
     <w:tbl>
       <w:tblPr>
@@ -23,7 +23,6 @@
         <w:tc>
           <w:tcPr>
             <w:tcW w:w="4607" w:type="dxa"/>
-            <w:shd w:val="clear" w:color="auto" w:fill="auto"/>
             <w:tcMar>
               <w:top w:w="0" w:type="dxa"/>
               <w:left w:w="0" w:type="dxa"/>
@@ -48,6 +47,7 @@
               </w:rPr>
               <w:t>${</w:t>
             </w:r>
+            <w:proofErr w:type="spellStart"/>
             <w:r>
               <w:rPr>
                 <w:rFonts w:ascii="Nunito" w:hAnsi="Nunito" w:cstheme="minorHAnsi"/>
@@ -62,7 +62,16 @@
                 <w:sz w:val="20"/>
                 <w:szCs w:val="20"/>
               </w:rPr>
-              <w:t>Address}</w:t>
+              <w:t>Address</w:t>
+            </w:r>
+            <w:proofErr w:type="spellEnd"/>
+            <w:r>
+              <w:rPr>
+                <w:rFonts w:ascii="Nunito" w:hAnsi="Nunito" w:cstheme="minorHAnsi"/>
+                <w:sz w:val="20"/>
+                <w:szCs w:val="20"/>
+              </w:rPr>
+              <w:t>}</w:t>
             </w:r>
           </w:p>
           <w:p>
@@ -82,14 +91,57 @@
                 <w:sz w:val="20"/>
                 <w:szCs w:val="20"/>
               </w:rPr>
-              <w:t>${ustId}</w:t>
+              <w:t>USt-</w:t>
+            </w:r>
+            <w:proofErr w:type="spellStart"/>
+            <w:r>
+              <w:rPr>
+                <w:rFonts w:ascii="Nunito" w:hAnsi="Nunito"/>
+                <w:sz w:val="20"/>
+                <w:szCs w:val="20"/>
+              </w:rPr>
+              <w:t>IdNr</w:t>
+            </w:r>
+            <w:proofErr w:type="spellEnd"/>
+            <w:r>
+              <w:rPr>
+                <w:rFonts w:ascii="Nunito" w:hAnsi="Nunito"/>
+                <w:sz w:val="20"/>
+                <w:szCs w:val="20"/>
+              </w:rPr>
+              <w:t xml:space="preserve">.: </w:t>
+            </w:r>
+            <w:r>
+              <w:rPr>
+                <w:rFonts w:ascii="Nunito" w:hAnsi="Nunito"/>
+                <w:sz w:val="20"/>
+                <w:szCs w:val="20"/>
+              </w:rPr>
+              <w:t>${</w:t>
+            </w:r>
+            <w:proofErr w:type="spellStart"/>
+            <w:r>
+              <w:rPr>
+                <w:rFonts w:ascii="Nunito" w:hAnsi="Nunito"/>
+                <w:sz w:val="20"/>
+                <w:szCs w:val="20"/>
+              </w:rPr>
+              <w:t>ustId</w:t>
+            </w:r>
+            <w:proofErr w:type="spellEnd"/>
+            <w:r>
+              <w:rPr>
+                <w:rFonts w:ascii="Nunito" w:hAnsi="Nunito"/>
+                <w:sz w:val="20"/>
+                <w:szCs w:val="20"/>
+              </w:rPr>
+              <w:t>}</w:t>
             </w:r>
           </w:p>
         </w:tc>
         <w:tc>
           <w:tcPr>
             <w:tcW w:w="4607" w:type="dxa"/>
-            <w:shd w:val="clear" w:color="auto" w:fill="auto"/>
             <w:tcMar>
               <w:top w:w="0" w:type="dxa"/>
               <w:left w:w="0" w:type="dxa"/>
@@ -108,7 +160,7 @@
                 <w:color w:val="A6A6A6" w:themeColor="background1" w:themeShade="A6"/>
                 <w:sz w:val="28"/>
                 <w:szCs w:val="28"/>
-                <w:lang w:eastAsia="de-DE"/>
+                <w:lang w:val="fr-CH" w:eastAsia="de-DE"/>
               </w:rPr>
             </w:pPr>
             <w:r>
@@ -119,9 +171,35 @@
                 <w:color w:val="A6A6A6" w:themeColor="background1" w:themeShade="A6"/>
                 <w:sz w:val="28"/>
                 <w:szCs w:val="28"/>
-                <w:lang w:eastAsia="de-DE"/>
-              </w:rPr>
-              <w:t>${invoiceType}</w:t>
+                <w:lang w:val="fr-CH" w:eastAsia="de-DE"/>
+              </w:rPr>
+              <w:t>${</w:t>
+            </w:r>
+            <w:proofErr w:type="spellStart"/>
+            <w:r>
+              <w:rPr>
+                <w:rFonts w:ascii="Nunito" w:eastAsia="Times New Roman" w:hAnsi="Nunito"/>
+                <w:b/>
+                <w:bCs/>
+                <w:color w:val="A6A6A6" w:themeColor="background1" w:themeShade="A6"/>
+                <w:sz w:val="28"/>
+                <w:szCs w:val="28"/>
+                <w:lang w:val="fr-CH" w:eastAsia="de-DE"/>
+              </w:rPr>
+              <w:t>invoiceType</w:t>
+            </w:r>
+            <w:proofErr w:type="spellEnd"/>
+            <w:r>
+              <w:rPr>
+                <w:rFonts w:ascii="Nunito" w:eastAsia="Times New Roman" w:hAnsi="Nunito"/>
+                <w:b/>
+                <w:bCs/>
+                <w:color w:val="A6A6A6" w:themeColor="background1" w:themeShade="A6"/>
+                <w:sz w:val="28"/>
+                <w:szCs w:val="28"/>
+                <w:lang w:val="fr-CH" w:eastAsia="de-DE"/>
+              </w:rPr>
+              <w:t>}</w:t>
             </w:r>
           </w:p>
           <w:p>
@@ -135,15 +213,85 @@
                 <w:szCs w:val="28"/>
               </w:rPr>
             </w:pPr>
+            <w:proofErr w:type="spellStart"/>
             <w:r>
               <w:rPr>
                 <w:rFonts w:ascii="Nunito" w:eastAsia="Times New Roman" w:hAnsi="Nunito"/>
                 <w:sz w:val="20"/>
                 <w:szCs w:val="20"/>
+                <w:lang w:val="fr-CH" w:eastAsia="de-DE"/>
+              </w:rPr>
+              <w:t>Auftrags</w:t>
+            </w:r>
+            <w:proofErr w:type="spellEnd"/>
+            <w:r>
+              <w:rPr>
+                <w:rFonts w:ascii="Nunito" w:eastAsia="Times New Roman" w:hAnsi="Nunito"/>
+                <w:sz w:val="20"/>
+                <w:szCs w:val="20"/>
+                <w:lang w:val="fr-CH" w:eastAsia="de-DE"/>
+              </w:rPr>
+              <w:t>-Nr. ${</w:t>
+            </w:r>
+            <w:proofErr w:type="spellStart"/>
+            <w:r>
+              <w:rPr>
+                <w:rFonts w:ascii="Nunito" w:eastAsia="Times New Roman" w:hAnsi="Nunito"/>
+                <w:sz w:val="20"/>
+                <w:szCs w:val="20"/>
+                <w:lang w:val="fr-CH" w:eastAsia="de-DE"/>
+              </w:rPr>
+              <w:t>projectId</w:t>
+            </w:r>
+            <w:proofErr w:type="spellEnd"/>
+            <w:r>
+              <w:rPr>
+                <w:rFonts w:ascii="Nunito" w:eastAsia="Times New Roman" w:hAnsi="Nunito"/>
+                <w:sz w:val="20"/>
+                <w:szCs w:val="20"/>
+                <w:lang w:val="fr-CH" w:eastAsia="de-DE"/>
+              </w:rPr>
+              <w:t>}</w:t>
+            </w:r>
+            <w:r>
+              <w:rPr>
+                <w:rFonts w:ascii="Nunito" w:eastAsia="Times New Roman" w:hAnsi="Nunito"/>
+                <w:sz w:val="20"/>
+                <w:szCs w:val="20"/>
+                <w:lang w:val="fr-CH" w:eastAsia="de-DE"/>
+              </w:rPr>
+              <w:br/>
+            </w:r>
+            <w:proofErr w:type="spellStart"/>
+            <w:r>
+              <w:rPr>
+                <w:rFonts w:ascii="Nunito" w:eastAsia="Times New Roman" w:hAnsi="Nunito"/>
+                <w:sz w:val="20"/>
+                <w:szCs w:val="20"/>
+                <w:lang w:val="fr-CH" w:eastAsia="de-DE"/>
+              </w:rPr>
+              <w:t>Rechnungs</w:t>
+            </w:r>
+            <w:proofErr w:type="spellEnd"/>
+            <w:r>
+              <w:rPr>
+                <w:rFonts w:ascii="Nunito" w:eastAsia="Times New Roman" w:hAnsi="Nunito"/>
+                <w:sz w:val="20"/>
+                <w:szCs w:val="20"/>
+                <w:lang w:val="fr-CH" w:eastAsia="de-DE"/>
+              </w:rPr>
+              <w:t xml:space="preserve">-Nr. </w:t>
+            </w:r>
+            <w:r>
+              <w:rPr>
+                <w:rFonts w:ascii="Nunito" w:eastAsia="Times New Roman" w:hAnsi="Nunito"/>
+                <w:sz w:val="20"/>
+                <w:szCs w:val="20"/>
                 <w:lang w:eastAsia="de-DE"/>
               </w:rPr>
-              <w:t xml:space="preserve">Auftrags-Nr. </w:t>
-            </w:r>
+              <w:t>${</w:t>
+            </w:r>
+            <w:proofErr w:type="spellStart"/>
             <w:r>
               <w:rPr>
                 <w:rFonts w:ascii="Nunito" w:eastAsia="Times New Roman" w:hAnsi="Nunito"/>
@@ -151,8 +299,9 @@
                 <w:szCs w:val="20"/>
                 <w:lang w:eastAsia="de-DE"/>
               </w:rPr>
-              <w:t>${projectId}</w:t>
-            </w:r>
+              <w:t>invoiceNumber</w:t>
+            </w:r>
+            <w:proofErr w:type="spellEnd"/>
             <w:r>
               <w:rPr>
                 <w:rFonts w:ascii="Nunito" w:eastAsia="Times New Roman" w:hAnsi="Nunito"/>
@@ -160,42 +309,42 @@
                 <w:szCs w:val="20"/>
                 <w:lang w:eastAsia="de-DE"/>
               </w:rPr>
+              <w:t>}</w:t>
+            </w:r>
+            <w:r>
+              <w:rPr>
+                <w:rFonts w:ascii="Nunito" w:eastAsia="Times New Roman" w:hAnsi="Nunito"/>
+                <w:sz w:val="20"/>
+                <w:szCs w:val="20"/>
+                <w:lang w:eastAsia="de-DE"/>
+              </w:rPr>
               <w:br/>
             </w:r>
             <w:r>
               <w:rPr>
-                <w:rFonts w:ascii="Nunito" w:eastAsia="Times New Roman" w:hAnsi="Nunito"/>
-                <w:sz w:val="20"/>
-                <w:szCs w:val="20"/>
-                <w:lang w:eastAsia="de-DE"/>
-              </w:rPr>
-              <w:t xml:space="preserve">Rechnungs-Nr. </w:t>
-            </w:r>
-            <w:r>
-              <w:rPr>
-                <w:rFonts w:ascii="Nunito" w:eastAsia="Times New Roman" w:hAnsi="Nunito"/>
-                <w:sz w:val="20"/>
-                <w:szCs w:val="20"/>
-                <w:lang w:eastAsia="de-DE"/>
-              </w:rPr>
-              <w:t>${invoiceNumber}</w:t>
-            </w:r>
-            <w:r>
-              <w:rPr>
-                <w:rFonts w:ascii="Nunito" w:eastAsia="Times New Roman" w:hAnsi="Nunito"/>
-                <w:sz w:val="20"/>
-                <w:szCs w:val="20"/>
-                <w:lang w:eastAsia="de-DE"/>
-              </w:rPr>
-              <w:br/>
-            </w:r>
-            <w:r>
-              <w:rPr>
-                <w:rFonts w:ascii="Nunito" w:hAnsi="Nunito"/>
-                <w:sz w:val="20"/>
-                <w:szCs w:val="20"/>
-              </w:rPr>
-              <w:t>Kunden-Nr. ${customerId}</w:t>
+                <w:rFonts w:ascii="Nunito" w:hAnsi="Nunito"/>
+                <w:sz w:val="20"/>
+                <w:szCs w:val="20"/>
+              </w:rPr>
+              <w:t>Kunden-Nr. ${</w:t>
+            </w:r>
+            <w:proofErr w:type="spellStart"/>
+            <w:r>
+              <w:rPr>
+                <w:rFonts w:ascii="Nunito" w:hAnsi="Nunito"/>
+                <w:sz w:val="20"/>
+                <w:szCs w:val="20"/>
+              </w:rPr>
+              <w:t>customerId</w:t>
+            </w:r>
+            <w:proofErr w:type="spellEnd"/>
+            <w:r>
+              <w:rPr>
+                <w:rFonts w:ascii="Nunito" w:hAnsi="Nunito"/>
+                <w:sz w:val="20"/>
+                <w:szCs w:val="20"/>
+              </w:rPr>
+              <w:t>}</w:t>
             </w:r>
           </w:p>
         </w:tc>
@@ -207,7 +356,6 @@
         <w:tc>
           <w:tcPr>
             <w:tcW w:w="4607" w:type="dxa"/>
-            <w:shd w:val="clear" w:color="auto" w:fill="auto"/>
             <w:tcMar>
               <w:top w:w="0" w:type="dxa"/>
               <w:left w:w="0" w:type="dxa"/>
@@ -243,14 +391,33 @@
                 <w:szCs w:val="20"/>
                 <w:lang w:eastAsia="de-DE"/>
               </w:rPr>
-              <w:t>Datum: ${invoiceDate}</w:t>
+              <w:t>Datum: ${</w:t>
+            </w:r>
+            <w:proofErr w:type="spellStart"/>
+            <w:r>
+              <w:rPr>
+                <w:rFonts w:ascii="Nunito" w:eastAsia="Times New Roman" w:hAnsi="Nunito"/>
+                <w:sz w:val="20"/>
+                <w:szCs w:val="20"/>
+                <w:lang w:eastAsia="de-DE"/>
+              </w:rPr>
+              <w:t>invoiceDate</w:t>
+            </w:r>
+            <w:proofErr w:type="spellEnd"/>
+            <w:r>
+              <w:rPr>
+                <w:rFonts w:ascii="Nunito" w:eastAsia="Times New Roman" w:hAnsi="Nunito"/>
+                <w:sz w:val="20"/>
+                <w:szCs w:val="20"/>
+                <w:lang w:eastAsia="de-DE"/>
+              </w:rPr>
+              <w:t>}</w:t>
             </w:r>
           </w:p>
         </w:tc>
         <w:tc>
           <w:tcPr>
             <w:tcW w:w="4607" w:type="dxa"/>
-            <w:shd w:val="clear" w:color="auto" w:fill="auto"/>
             <w:tcMar>
               <w:top w:w="0" w:type="dxa"/>
               <w:left w:w="0" w:type="dxa"/>
@@ -312,7 +479,6 @@
             <w:tcBorders>
               <w:bottom w:val="single" w:sz="4" w:space="0" w:color="000000"/>
             </w:tcBorders>
-            <w:shd w:val="clear" w:color="auto" w:fill="auto"/>
             <w:tcMar>
               <w:left w:w="0" w:type="dxa"/>
               <w:right w:w="0" w:type="dxa"/>
@@ -347,7 +513,6 @@
             <w:tcBorders>
               <w:bottom w:val="single" w:sz="4" w:space="0" w:color="000000"/>
             </w:tcBorders>
-            <w:shd w:val="clear" w:color="auto" w:fill="auto"/>
             <w:tcMar>
               <w:left w:w="0" w:type="dxa"/>
               <w:right w:w="0" w:type="dxa"/>
@@ -381,7 +546,6 @@
             <w:tcBorders>
               <w:bottom w:val="single" w:sz="4" w:space="0" w:color="000000"/>
             </w:tcBorders>
-            <w:shd w:val="clear" w:color="auto" w:fill="auto"/>
             <w:tcMar>
               <w:left w:w="108" w:type="dxa"/>
               <w:right w:w="108" w:type="dxa"/>
@@ -416,7 +580,6 @@
             <w:tcBorders>
               <w:bottom w:val="single" w:sz="4" w:space="0" w:color="000000"/>
             </w:tcBorders>
-            <w:shd w:val="clear" w:color="auto" w:fill="auto"/>
             <w:tcMar>
               <w:left w:w="108" w:type="dxa"/>
               <w:right w:w="108" w:type="dxa"/>
@@ -451,7 +614,6 @@
             <w:tcBorders>
               <w:bottom w:val="single" w:sz="4" w:space="0" w:color="000000"/>
             </w:tcBorders>
-            <w:shd w:val="clear" w:color="auto" w:fill="auto"/>
             <w:tcMar>
               <w:left w:w="108" w:type="dxa"/>
               <w:right w:w="108" w:type="dxa"/>
@@ -491,7 +653,6 @@
             <w:tcBorders>
               <w:top w:val="single" w:sz="4" w:space="0" w:color="000000"/>
             </w:tcBorders>
-            <w:shd w:val="clear" w:color="auto" w:fill="auto"/>
             <w:tcMar>
               <w:left w:w="0" w:type="dxa"/>
               <w:right w:w="0" w:type="dxa"/>
@@ -538,7 +699,6 @@
             <w:tcBorders>
               <w:top w:val="single" w:sz="4" w:space="0" w:color="000000"/>
             </w:tcBorders>
-            <w:shd w:val="clear" w:color="auto" w:fill="auto"/>
             <w:tcMar>
               <w:left w:w="0" w:type="dxa"/>
               <w:right w:w="0" w:type="dxa"/>
@@ -578,7 +738,6 @@
             <w:tcBorders>
               <w:top w:val="single" w:sz="4" w:space="0" w:color="000000"/>
             </w:tcBorders>
-            <w:shd w:val="clear" w:color="auto" w:fill="auto"/>
             <w:tcMar>
               <w:left w:w="108" w:type="dxa"/>
               <w:right w:w="108" w:type="dxa"/>
@@ -610,7 +769,6 @@
             <w:tcBorders>
               <w:top w:val="single" w:sz="4" w:space="0" w:color="000000"/>
             </w:tcBorders>
-            <w:shd w:val="clear" w:color="auto" w:fill="auto"/>
             <w:tcMar>
               <w:left w:w="108" w:type="dxa"/>
               <w:right w:w="108" w:type="dxa"/>
@@ -658,7 +816,6 @@
             <w:tcBorders>
               <w:top w:val="single" w:sz="4" w:space="0" w:color="000000"/>
             </w:tcBorders>
-            <w:shd w:val="clear" w:color="auto" w:fill="auto"/>
             <w:tcMar>
               <w:left w:w="108" w:type="dxa"/>
               <w:right w:w="108" w:type="dxa"/>
@@ -719,7 +876,6 @@
             <w:tcBorders>
               <w:top w:val="single" w:sz="4" w:space="0" w:color="000000"/>
             </w:tcBorders>
-            <w:shd w:val="clear" w:color="auto" w:fill="auto"/>
             <w:tcMar>
               <w:left w:w="0" w:type="dxa"/>
               <w:right w:w="0" w:type="dxa"/>
@@ -744,7 +900,6 @@
             <w:tcBorders>
               <w:top w:val="single" w:sz="4" w:space="0" w:color="000000"/>
             </w:tcBorders>
-            <w:shd w:val="clear" w:color="auto" w:fill="auto"/>
             <w:tcMar>
               <w:left w:w="0" w:type="dxa"/>
               <w:right w:w="0" w:type="dxa"/>
@@ -779,7 +934,6 @@
             <w:tcBorders>
               <w:top w:val="single" w:sz="4" w:space="0" w:color="000000"/>
             </w:tcBorders>
-            <w:shd w:val="clear" w:color="auto" w:fill="auto"/>
             <w:tcMar>
               <w:left w:w="108" w:type="dxa"/>
               <w:right w:w="108" w:type="dxa"/>
@@ -805,7 +959,6 @@
             <w:tcBorders>
               <w:top w:val="single" w:sz="4" w:space="0" w:color="000000"/>
             </w:tcBorders>
-            <w:shd w:val="clear" w:color="auto" w:fill="auto"/>
             <w:tcMar>
               <w:left w:w="108" w:type="dxa"/>
               <w:right w:w="108" w:type="dxa"/>
@@ -841,7 +994,6 @@
             <w:tcBorders>
               <w:top w:val="single" w:sz="4" w:space="0" w:color="000000"/>
             </w:tcBorders>
-            <w:shd w:val="clear" w:color="auto" w:fill="auto"/>
             <w:tcMar>
               <w:left w:w="108" w:type="dxa"/>
               <w:right w:w="108" w:type="dxa"/>
@@ -883,7 +1035,6 @@
             <w:tcBorders>
               <w:top w:val="single" w:sz="8" w:space="0" w:color="auto"/>
             </w:tcBorders>
-            <w:shd w:val="clear" w:color="auto" w:fill="auto"/>
             <w:tcMar>
               <w:left w:w="108" w:type="dxa"/>
               <w:right w:w="108" w:type="dxa"/>
@@ -909,7 +1060,6 @@
             <w:tcBorders>
               <w:top w:val="single" w:sz="8" w:space="0" w:color="auto"/>
             </w:tcBorders>
-            <w:shd w:val="clear" w:color="auto" w:fill="auto"/>
             <w:tcMar>
               <w:left w:w="108" w:type="dxa"/>
               <w:right w:w="108" w:type="dxa"/>
@@ -934,7 +1084,6 @@
             <w:tcBorders>
               <w:top w:val="single" w:sz="8" w:space="0" w:color="auto"/>
             </w:tcBorders>
-            <w:shd w:val="clear" w:color="auto" w:fill="auto"/>
             <w:tcMar>
               <w:left w:w="108" w:type="dxa"/>
               <w:right w:w="108" w:type="dxa"/>
@@ -959,7 +1108,6 @@
             <w:tcBorders>
               <w:top w:val="single" w:sz="8" w:space="0" w:color="auto"/>
             </w:tcBorders>
-            <w:shd w:val="clear" w:color="auto" w:fill="auto"/>
             <w:tcMar>
               <w:left w:w="108" w:type="dxa"/>
               <w:right w:w="108" w:type="dxa"/>
@@ -985,7 +1133,6 @@
             <w:tcBorders>
               <w:top w:val="single" w:sz="8" w:space="0" w:color="auto"/>
             </w:tcBorders>
-            <w:shd w:val="clear" w:color="auto" w:fill="auto"/>
             <w:tcMar>
               <w:left w:w="108" w:type="dxa"/>
               <w:right w:w="108" w:type="dxa"/>
@@ -1009,57 +1156,42 @@
     </w:tbl>
     <w:p>
       <w:pPr>
-        <w:tabs>
-          <w:tab w:val="left" w:pos="916"/>
-          <w:tab w:val="left" w:pos="1832"/>
-          <w:tab w:val="left" w:pos="2748"/>
-          <w:tab w:val="left" w:pos="3664"/>
-          <w:tab w:val="left" w:pos="4580"/>
-          <w:tab w:val="left" w:pos="5496"/>
-          <w:tab w:val="left" w:pos="6412"/>
-          <w:tab w:val="left" w:pos="7328"/>
-          <w:tab w:val="left" w:pos="8244"/>
-          <w:tab w:val="left" w:pos="9160"/>
-          <w:tab w:val="left" w:pos="10076"/>
-          <w:tab w:val="left" w:pos="10992"/>
-          <w:tab w:val="left" w:pos="11908"/>
-          <w:tab w:val="left" w:pos="12824"/>
-          <w:tab w:val="left" w:pos="13740"/>
-          <w:tab w:val="left" w:pos="14656"/>
-        </w:tabs>
-        <w:spacing w:after="0" w:line="240" w:lineRule="auto"/>
+        <w:spacing w:before="100" w:after="100" w:line="360" w:lineRule="auto"/>
         <w:rPr>
           <w:rFonts w:ascii="Nunito" w:eastAsia="Times New Roman" w:hAnsi="Nunito"/>
           <w:sz w:val="20"/>
           <w:szCs w:val="20"/>
-          <w:lang w:eastAsia="de-DE"/>
+          <w:lang w:val="de-CH" w:eastAsia="de-DE"/>
         </w:rPr>
       </w:pPr>
       <w:r>
         <w:rPr>
-          <w:rFonts w:ascii="Nunito" w:eastAsia="Times New Roman" w:hAnsi="Nunito"/>
-          <w:sz w:val="20"/>
-          <w:szCs w:val="20"/>
-          <w:lang w:eastAsia="de-DE"/>
+          <w:b/>
+          <w:bCs/>
         </w:rPr>
-        <w:t xml:space="preserve">Der </w:t>
+        <w:t>Hinweis:</w:t>
       </w:r>
       <w:r>
-        <w:rPr>
-          <w:rFonts w:ascii="Nunito" w:eastAsia="Times New Roman" w:hAnsi="Nunito"/>
-          <w:sz w:val="20"/>
-          <w:szCs w:val="20"/>
-          <w:lang w:eastAsia="de-DE"/>
-        </w:rPr>
-        <w:t>Leistungsempfänger schuldet die Umsatzsteuer</w:t>
+        <w:t xml:space="preserve"> Steuerschuldnerschaft des Leistungsempfängers (Reverse Charge). </w:t>
       </w:r>
       <w:r>
-        <w:rPr>
-          <w:rFonts w:ascii="Nunito" w:eastAsia="Times New Roman" w:hAnsi="Nunito"/>
-          <w:sz w:val="20"/>
-          <w:szCs w:val="20"/>
-          <w:lang w:eastAsia="de-DE"/>
-        </w:rPr>
+        <w:br/>
+        <w:t xml:space="preserve">Keine Schweizer MwSt. </w:t>
+      </w:r>
+      <w:proofErr w:type="spellStart"/>
+      <w:r>
+        <w:t>gemäss</w:t>
+      </w:r>
+      <w:proofErr w:type="spellEnd"/>
+      <w:r>
+        <w:t xml:space="preserve"> Art. 196 </w:t>
+      </w:r>
+      <w:proofErr w:type="spellStart"/>
+      <w:r>
+        <w:t>MwStSystRL</w:t>
+      </w:r>
+      <w:proofErr w:type="spellEnd"/>
+      <w:r>
         <w:t>.</w:t>
       </w:r>
     </w:p>
@@ -1093,6 +1225,7 @@
         </w:rPr>
         <w:t>${</w:t>
       </w:r>
+      <w:proofErr w:type="spellStart"/>
       <w:r>
         <w:rPr>
           <w:rFonts w:ascii="Nunito" w:eastAsia="Times New Roman" w:hAnsi="Nunito"/>
@@ -1102,6 +1235,7 @@
         </w:rPr>
         <w:t>invoiceText</w:t>
       </w:r>
+      <w:proofErr w:type="spellEnd"/>
       <w:r>
         <w:rPr>
           <w:rFonts w:ascii="Nunito" w:eastAsia="Times New Roman" w:hAnsi="Nunito"/>
@@ -1113,12 +1247,8 @@
       </w:r>
     </w:p>
     <w:sectPr>
-      <w:headerReference w:type="even" r:id="rId7"/>
-      <w:headerReference w:type="default" r:id="rId8"/>
-      <w:footerReference w:type="even" r:id="rId9"/>
-      <w:footerReference w:type="default" r:id="rId10"/>
-      <w:headerReference w:type="first" r:id="rId11"/>
-      <w:footerReference w:type="first" r:id="rId12"/>
+      <w:headerReference w:type="default" r:id="rId7"/>
+      <w:footerReference w:type="default" r:id="rId8"/>
       <w:pgSz w:w="11906" w:h="16838"/>
       <w:pgMar w:top="2410" w:right="1417" w:bottom="1134" w:left="1417" w:header="284" w:footer="284" w:gutter="0"/>
       <w:cols w:space="720"/>
@@ -1128,7 +1258,7 @@
 </file>
 
 <file path=word/endnotes.xml><?xml version="1.0" encoding="utf-8"?>
-<w:endnotes xmlns:wpc="http://schemas.microsoft.com/office/word/2010/wordprocessingCanvas" xmlns:cx="http://schemas.microsoft.com/office/drawing/2014/chartex" xmlns:cx1="http://schemas.microsoft.com/office/drawing/2015/9/8/chartex" xmlns:cx2="http://schemas.microsoft.com/office/drawing/2015/10/21/chartex" xmlns:cx3="http://schemas.microsoft.com/office/drawing/2016/5/9/chartex" xmlns:cx4="http://schemas.microsoft.com/office/drawing/2016/5/10/chartex" xmlns:cx5="http://schemas.microsoft.com/office/drawing/2016/5/11/chartex" xmlns:cx6="http://schemas.microsoft.com/office/drawing/2016/5/12/chartex" xmlns:cx7="http://schemas.microsoft.com/office/drawing/2016/5/13/chartex" xmlns:cx8="http://schemas.microsoft.com/office/drawing/2016/5/14/chartex" xmlns:mc="http://schemas.openxmlformats.org/markup-compatibility/2006" xmlns:aink="http://schemas.microsoft.com/office/drawing/2016/ink" xmlns:am3d="http://schemas.microsoft.com/office/drawing/2017/model3d" xmlns:o="urn:schemas-microsoft-com:office:office" xmlns:oel="http://schemas.microsoft.com/office/2019/extlst" xmlns:r="http://schemas.openxmlformats.org/officeDocument/2006/relationships" xmlns:m="http://schemas.openxmlformats.org/officeDocument/2006/math" xmlns:v="urn:schemas-microsoft-com:vml" xmlns:wp14="http://schemas.microsoft.com/office/word/2010/wordprocessingDrawing" xmlns:wp="http://schemas.openxmlformats.org/drawingml/2006/wordprocessingDrawing" xmlns:w10="urn:schemas-microsoft-com:office:word" xmlns:w="http://schemas.openxmlformats.org/wordprocessingml/2006/main" xmlns:w14="http://schemas.microsoft.com/office/word/2010/wordml" xmlns:w15="http://schemas.microsoft.com/office/word/2012/wordml" xmlns:w16cex="http://schemas.microsoft.com/office/word/2018/wordml/cex" xmlns:w16cid="http://schemas.microsoft.com/office/word/2016/wordml/cid" xmlns:w16="http://schemas.microsoft.com/office/word/2018/wordml" xmlns:w16du="http://schemas.microsoft.com/office/word/2023/wordml/word16du" xmlns:w16sdtdh="http://schemas.microsoft.com/office/word/2020/wordml/sdtdatahash" xmlns:w16se="http://schemas.microsoft.com/office/word/2015/wordml/symex" xmlns:wpg="http://schemas.microsoft.com/office/word/2010/wordprocessingGroup" xmlns:wpi="http://schemas.microsoft.com/office/word/2010/wordprocessingInk" xmlns:wne="http://schemas.microsoft.com/office/word/2006/wordml" xmlns:wps="http://schemas.microsoft.com/office/word/2010/wordprocessingShape" mc:Ignorable="w14 w15 w16se w16cid w16 w16cex w16sdtdh w16du wp14">
+<w:endnotes xmlns:wpc="http://schemas.microsoft.com/office/word/2010/wordprocessingCanvas" xmlns:cx="http://schemas.microsoft.com/office/drawing/2014/chartex" xmlns:cx1="http://schemas.microsoft.com/office/drawing/2015/9/8/chartex" xmlns:cx2="http://schemas.microsoft.com/office/drawing/2015/10/21/chartex" xmlns:cx3="http://schemas.microsoft.com/office/drawing/2016/5/9/chartex" xmlns:cx4="http://schemas.microsoft.com/office/drawing/2016/5/10/chartex" xmlns:cx5="http://schemas.microsoft.com/office/drawing/2016/5/11/chartex" xmlns:cx6="http://schemas.microsoft.com/office/drawing/2016/5/12/chartex" xmlns:cx7="http://schemas.microsoft.com/office/drawing/2016/5/13/chartex" xmlns:cx8="http://schemas.microsoft.com/office/drawing/2016/5/14/chartex" xmlns:mc="http://schemas.openxmlformats.org/markup-compatibility/2006" xmlns:aink="http://schemas.microsoft.com/office/drawing/2016/ink" xmlns:am3d="http://schemas.microsoft.com/office/drawing/2017/model3d" xmlns:o="urn:schemas-microsoft-com:office:office" xmlns:oel="http://schemas.microsoft.com/office/2019/extlst" xmlns:r="http://schemas.openxmlformats.org/officeDocument/2006/relationships" xmlns:m="http://schemas.openxmlformats.org/officeDocument/2006/math" xmlns:v="urn:schemas-microsoft-com:vml" xmlns:wp14="http://schemas.microsoft.com/office/word/2010/wordprocessingDrawing" xmlns:wp="http://schemas.openxmlformats.org/drawingml/2006/wordprocessingDrawing" xmlns:w10="urn:schemas-microsoft-com:office:word" xmlns:w="http://schemas.openxmlformats.org/wordprocessingml/2006/main" xmlns:w14="http://schemas.microsoft.com/office/word/2010/wordml" xmlns:w15="http://schemas.microsoft.com/office/word/2012/wordml" xmlns:w16cex="http://schemas.microsoft.com/office/word/2018/wordml/cex" xmlns:w16cid="http://schemas.microsoft.com/office/word/2016/wordml/cid" xmlns:w16="http://schemas.microsoft.com/office/word/2018/wordml" xmlns:w16du="http://schemas.microsoft.com/office/word/2023/wordml/word16du" xmlns:w16sdtdh="http://schemas.microsoft.com/office/word/2020/wordml/sdtdatahash" xmlns:w16sdtfl="http://schemas.microsoft.com/office/word/2024/wordml/sdtformatlock" xmlns:w16se="http://schemas.microsoft.com/office/word/2015/wordml/symex" xmlns:wpg="http://schemas.microsoft.com/office/word/2010/wordprocessingGroup" xmlns:wpi="http://schemas.microsoft.com/office/word/2010/wordprocessingInk" xmlns:wne="http://schemas.microsoft.com/office/word/2006/wordml" xmlns:wps="http://schemas.microsoft.com/office/word/2010/wordprocessingShape" mc:Ignorable="w14 w15 w16se w16cid w16 w16cex w16sdtdh w16sdtfl w16du wp14">
   <w:endnote w:type="separator" w:id="-1">
     <w:p>
       <w:pPr>
@@ -1153,17 +1283,7 @@
 </file>
 
 <file path=word/footer1.xml><?xml version="1.0" encoding="utf-8"?>
-<w:ftr xmlns:wpc="http://schemas.microsoft.com/office/word/2010/wordprocessingCanvas" xmlns:cx="http://schemas.microsoft.com/office/drawing/2014/chartex" xmlns:cx1="http://schemas.microsoft.com/office/drawing/2015/9/8/chartex" xmlns:cx2="http://schemas.microsoft.com/office/drawing/2015/10/21/chartex" xmlns:cx3="http://schemas.microsoft.com/office/drawing/2016/5/9/chartex" xmlns:cx4="http://schemas.microsoft.com/office/drawing/2016/5/10/chartex" xmlns:cx5="http://schemas.microsoft.com/office/drawing/2016/5/11/chartex" xmlns:cx6="http://schemas.microsoft.com/office/drawing/2016/5/12/chartex" xmlns:cx7="http://schemas.microsoft.com/office/drawing/2016/5/13/chartex" xmlns:cx8="http://schemas.microsoft.com/office/drawing/2016/5/14/chartex" xmlns:mc="http://schemas.openxmlformats.org/markup-compatibility/2006" xmlns:aink="http://schemas.microsoft.com/office/drawing/2016/ink" xmlns:am3d="http://schemas.microsoft.com/office/drawing/2017/model3d" xmlns:o="urn:schemas-microsoft-com:office:office" xmlns:oel="http://schemas.microsoft.com/office/2019/extlst" xmlns:r="http://schemas.openxmlformats.org/officeDocument/2006/relationships" xmlns:m="http://schemas.openxmlformats.org/officeDocument/2006/math" xmlns:v="urn:schemas-microsoft-com:vml" xmlns:wp14="http://schemas.microsoft.com/office/word/2010/wordprocessingDrawing" xmlns:wp="http://schemas.openxmlformats.org/drawingml/2006/wordprocessingDrawing" xmlns:w10="urn:schemas-microsoft-com:office:word" xmlns:w="http://schemas.openxmlformats.org/wordprocessingml/2006/main" xmlns:w14="http://schemas.microsoft.com/office/word/2010/wordml" xmlns:w15="http://schemas.microsoft.com/office/word/2012/wordml" xmlns:w16cex="http://schemas.microsoft.com/office/word/2018/wordml/cex" xmlns:w16cid="http://schemas.microsoft.com/office/word/2016/wordml/cid" xmlns:w16="http://schemas.microsoft.com/office/word/2018/wordml" xmlns:w16du="http://schemas.microsoft.com/office/word/2023/wordml/word16du" xmlns:w16sdtdh="http://schemas.microsoft.com/office/word/2020/wordml/sdtdatahash" xmlns:w16se="http://schemas.microsoft.com/office/word/2015/wordml/symex" xmlns:wpg="http://schemas.microsoft.com/office/word/2010/wordprocessingGroup" xmlns:wpi="http://schemas.microsoft.com/office/word/2010/wordprocessingInk" xmlns:wne="http://schemas.microsoft.com/office/word/2006/wordml" xmlns:wps="http://schemas.microsoft.com/office/word/2010/wordprocessingShape" mc:Ignorable="w14 w15 w16se w16cid w16 w16cex w16sdtdh w16du wp14">
-  <w:p>
-    <w:pPr>
-      <w:pStyle w:val="Fuzeile"/>
-    </w:pPr>
-  </w:p>
-</w:ftr>
-</file>
-
-<file path=word/footer2.xml><?xml version="1.0" encoding="utf-8"?>
-<w:ftr xmlns:wpc="http://schemas.microsoft.com/office/word/2010/wordprocessingCanvas" xmlns:cx="http://schemas.microsoft.com/office/drawing/2014/chartex" xmlns:cx1="http://schemas.microsoft.com/office/drawing/2015/9/8/chartex" xmlns:cx2="http://schemas.microsoft.com/office/drawing/2015/10/21/chartex" xmlns:cx3="http://schemas.microsoft.com/office/drawing/2016/5/9/chartex" xmlns:cx4="http://schemas.microsoft.com/office/drawing/2016/5/10/chartex" xmlns:cx5="http://schemas.microsoft.com/office/drawing/2016/5/11/chartex" xmlns:cx6="http://schemas.microsoft.com/office/drawing/2016/5/12/chartex" xmlns:cx7="http://schemas.microsoft.com/office/drawing/2016/5/13/chartex" xmlns:cx8="http://schemas.microsoft.com/office/drawing/2016/5/14/chartex" xmlns:mc="http://schemas.openxmlformats.org/markup-compatibility/2006" xmlns:aink="http://schemas.microsoft.com/office/drawing/2016/ink" xmlns:am3d="http://schemas.microsoft.com/office/drawing/2017/model3d" xmlns:o="urn:schemas-microsoft-com:office:office" xmlns:oel="http://schemas.microsoft.com/office/2019/extlst" xmlns:r="http://schemas.openxmlformats.org/officeDocument/2006/relationships" xmlns:m="http://schemas.openxmlformats.org/officeDocument/2006/math" xmlns:v="urn:schemas-microsoft-com:vml" xmlns:wp14="http://schemas.microsoft.com/office/word/2010/wordprocessingDrawing" xmlns:wp="http://schemas.openxmlformats.org/drawingml/2006/wordprocessingDrawing" xmlns:w10="urn:schemas-microsoft-com:office:word" xmlns:w="http://schemas.openxmlformats.org/wordprocessingml/2006/main" xmlns:w14="http://schemas.microsoft.com/office/word/2010/wordml" xmlns:w15="http://schemas.microsoft.com/office/word/2012/wordml" xmlns:w16cex="http://schemas.microsoft.com/office/word/2018/wordml/cex" xmlns:w16cid="http://schemas.microsoft.com/office/word/2016/wordml/cid" xmlns:w16="http://schemas.microsoft.com/office/word/2018/wordml" xmlns:w16du="http://schemas.microsoft.com/office/word/2023/wordml/word16du" xmlns:w16sdtdh="http://schemas.microsoft.com/office/word/2020/wordml/sdtdatahash" xmlns:w16se="http://schemas.microsoft.com/office/word/2015/wordml/symex" xmlns:wpg="http://schemas.microsoft.com/office/word/2010/wordprocessingGroup" xmlns:wpi="http://schemas.microsoft.com/office/word/2010/wordprocessingInk" xmlns:wne="http://schemas.microsoft.com/office/word/2006/wordml" xmlns:wps="http://schemas.microsoft.com/office/word/2010/wordprocessingShape" mc:Ignorable="w14 w15 w16se w16cid w16 w16cex w16sdtdh w16du wp14">
+<w:ftr xmlns:wpc="http://schemas.microsoft.com/office/word/2010/wordprocessingCanvas" xmlns:cx="http://schemas.microsoft.com/office/drawing/2014/chartex" xmlns:cx1="http://schemas.microsoft.com/office/drawing/2015/9/8/chartex" xmlns:cx2="http://schemas.microsoft.com/office/drawing/2015/10/21/chartex" xmlns:cx3="http://schemas.microsoft.com/office/drawing/2016/5/9/chartex" xmlns:cx4="http://schemas.microsoft.com/office/drawing/2016/5/10/chartex" xmlns:cx5="http://schemas.microsoft.com/office/drawing/2016/5/11/chartex" xmlns:cx6="http://schemas.microsoft.com/office/drawing/2016/5/12/chartex" xmlns:cx7="http://schemas.microsoft.com/office/drawing/2016/5/13/chartex" xmlns:cx8="http://schemas.microsoft.com/office/drawing/2016/5/14/chartex" xmlns:mc="http://schemas.openxmlformats.org/markup-compatibility/2006" xmlns:aink="http://schemas.microsoft.com/office/drawing/2016/ink" xmlns:am3d="http://schemas.microsoft.com/office/drawing/2017/model3d" xmlns:o="urn:schemas-microsoft-com:office:office" xmlns:oel="http://schemas.microsoft.com/office/2019/extlst" xmlns:r="http://schemas.openxmlformats.org/officeDocument/2006/relationships" xmlns:m="http://schemas.openxmlformats.org/officeDocument/2006/math" xmlns:v="urn:schemas-microsoft-com:vml" xmlns:wp14="http://schemas.microsoft.com/office/word/2010/wordprocessingDrawing" xmlns:wp="http://schemas.openxmlformats.org/drawingml/2006/wordprocessingDrawing" xmlns:w10="urn:schemas-microsoft-com:office:word" xmlns:w="http://schemas.openxmlformats.org/wordprocessingml/2006/main" xmlns:w14="http://schemas.microsoft.com/office/word/2010/wordml" xmlns:w15="http://schemas.microsoft.com/office/word/2012/wordml" xmlns:w16cex="http://schemas.microsoft.com/office/word/2018/wordml/cex" xmlns:w16cid="http://schemas.microsoft.com/office/word/2016/wordml/cid" xmlns:w16="http://schemas.microsoft.com/office/word/2018/wordml" xmlns:w16du="http://schemas.microsoft.com/office/word/2023/wordml/word16du" xmlns:w16sdtdh="http://schemas.microsoft.com/office/word/2020/wordml/sdtdatahash" xmlns:w16sdtfl="http://schemas.microsoft.com/office/word/2024/wordml/sdtformatlock" xmlns:w16se="http://schemas.microsoft.com/office/word/2015/wordml/symex" xmlns:wpg="http://schemas.microsoft.com/office/word/2010/wordprocessingGroup" xmlns:wpi="http://schemas.microsoft.com/office/word/2010/wordprocessingInk" xmlns:wne="http://schemas.microsoft.com/office/word/2006/wordml" xmlns:wps="http://schemas.microsoft.com/office/word/2010/wordprocessingShape" mc:Ignorable="w14 w15 w16se w16cid w16 w16cex w16sdtdh w16sdtfl w16du wp14">
   <w:tbl>
     <w:tblPr>
       <w:tblW w:w="9356" w:type="dxa"/>
@@ -1184,7 +1304,6 @@
           <w:tcBorders>
             <w:top w:val="single" w:sz="4" w:space="0" w:color="000000"/>
           </w:tcBorders>
-          <w:shd w:val="clear" w:color="auto" w:fill="auto"/>
           <w:tcMar>
             <w:top w:w="0" w:type="dxa"/>
             <w:left w:w="0" w:type="dxa"/>
@@ -1244,6 +1363,7 @@
               <w:lang w:eastAsia="de-DE"/>
             </w:rPr>
           </w:pPr>
+          <w:proofErr w:type="spellStart"/>
           <w:r>
             <w:rPr>
               <w:rFonts w:ascii="Nunito" w:eastAsia="Times New Roman" w:hAnsi="Nunito"/>
@@ -1253,6 +1373,7 @@
             </w:rPr>
             <w:t>websolutions</w:t>
           </w:r>
+          <w:proofErr w:type="spellEnd"/>
         </w:p>
         <w:p>
           <w:pPr>
@@ -1272,6 +1393,7 @@
               <w:lang w:eastAsia="de-DE"/>
             </w:rPr>
           </w:pPr>
+          <w:proofErr w:type="spellStart"/>
           <w:r>
             <w:rPr>
               <w:rFonts w:ascii="Nunito" w:eastAsia="Times New Roman" w:hAnsi="Nunito"/>
@@ -1279,7 +1401,17 @@
               <w:szCs w:val="16"/>
               <w:lang w:eastAsia="de-DE"/>
             </w:rPr>
-            <w:t xml:space="preserve">Surenweidstrasse 2 </w:t>
+            <w:t>Surenweidstrasse</w:t>
+          </w:r>
+          <w:proofErr w:type="spellEnd"/>
+          <w:r>
+            <w:rPr>
+              <w:rFonts w:ascii="Nunito" w:eastAsia="Times New Roman" w:hAnsi="Nunito"/>
+              <w:sz w:val="16"/>
+              <w:szCs w:val="16"/>
+              <w:lang w:eastAsia="de-DE"/>
+            </w:rPr>
+            <w:t xml:space="preserve"> 2 </w:t>
           </w:r>
         </w:p>
         <w:p>
@@ -1344,7 +1476,6 @@
           <w:tcBorders>
             <w:top w:val="single" w:sz="4" w:space="0" w:color="000000"/>
           </w:tcBorders>
-          <w:shd w:val="clear" w:color="auto" w:fill="auto"/>
           <w:tcMar>
             <w:top w:w="0" w:type="dxa"/>
             <w:left w:w="0" w:type="dxa"/>
@@ -1597,18 +1728,8 @@
 </w:ftr>
 </file>
 
-<file path=word/footer3.xml><?xml version="1.0" encoding="utf-8"?>
-<w:ftr xmlns:wpc="http://schemas.microsoft.com/office/word/2010/wordprocessingCanvas" xmlns:cx="http://schemas.microsoft.com/office/drawing/2014/chartex" xmlns:cx1="http://schemas.microsoft.com/office/drawing/2015/9/8/chartex" xmlns:cx2="http://schemas.microsoft.com/office/drawing/2015/10/21/chartex" xmlns:cx3="http://schemas.microsoft.com/office/drawing/2016/5/9/chartex" xmlns:cx4="http://schemas.microsoft.com/office/drawing/2016/5/10/chartex" xmlns:cx5="http://schemas.microsoft.com/office/drawing/2016/5/11/chartex" xmlns:cx6="http://schemas.microsoft.com/office/drawing/2016/5/12/chartex" xmlns:cx7="http://schemas.microsoft.com/office/drawing/2016/5/13/chartex" xmlns:cx8="http://schemas.microsoft.com/office/drawing/2016/5/14/chartex" xmlns:mc="http://schemas.openxmlformats.org/markup-compatibility/2006" xmlns:aink="http://schemas.microsoft.com/office/drawing/2016/ink" xmlns:am3d="http://schemas.microsoft.com/office/drawing/2017/model3d" xmlns:o="urn:schemas-microsoft-com:office:office" xmlns:oel="http://schemas.microsoft.com/office/2019/extlst" xmlns:r="http://schemas.openxmlformats.org/officeDocument/2006/relationships" xmlns:m="http://schemas.openxmlformats.org/officeDocument/2006/math" xmlns:v="urn:schemas-microsoft-com:vml" xmlns:wp14="http://schemas.microsoft.com/office/word/2010/wordprocessingDrawing" xmlns:wp="http://schemas.openxmlformats.org/drawingml/2006/wordprocessingDrawing" xmlns:w10="urn:schemas-microsoft-com:office:word" xmlns:w="http://schemas.openxmlformats.org/wordprocessingml/2006/main" xmlns:w14="http://schemas.microsoft.com/office/word/2010/wordml" xmlns:w15="http://schemas.microsoft.com/office/word/2012/wordml" xmlns:w16cex="http://schemas.microsoft.com/office/word/2018/wordml/cex" xmlns:w16cid="http://schemas.microsoft.com/office/word/2016/wordml/cid" xmlns:w16="http://schemas.microsoft.com/office/word/2018/wordml" xmlns:w16du="http://schemas.microsoft.com/office/word/2023/wordml/word16du" xmlns:w16sdtdh="http://schemas.microsoft.com/office/word/2020/wordml/sdtdatahash" xmlns:w16se="http://schemas.microsoft.com/office/word/2015/wordml/symex" xmlns:wpg="http://schemas.microsoft.com/office/word/2010/wordprocessingGroup" xmlns:wpi="http://schemas.microsoft.com/office/word/2010/wordprocessingInk" xmlns:wne="http://schemas.microsoft.com/office/word/2006/wordml" xmlns:wps="http://schemas.microsoft.com/office/word/2010/wordprocessingShape" mc:Ignorable="w14 w15 w16se w16cid w16 w16cex w16sdtdh w16du wp14">
-  <w:p>
-    <w:pPr>
-      <w:pStyle w:val="Fuzeile"/>
-    </w:pPr>
-  </w:p>
-</w:ftr>
-</file>
-
 <file path=word/footnotes.xml><?xml version="1.0" encoding="utf-8"?>
-<w:footnotes xmlns:wpc="http://schemas.microsoft.com/office/word/2010/wordprocessingCanvas" xmlns:cx="http://schemas.microsoft.com/office/drawing/2014/chartex" xmlns:cx1="http://schemas.microsoft.com/office/drawing/2015/9/8/chartex" xmlns:cx2="http://schemas.microsoft.com/office/drawing/2015/10/21/chartex" xmlns:cx3="http://schemas.microsoft.com/office/drawing/2016/5/9/chartex" xmlns:cx4="http://schemas.microsoft.com/office/drawing/2016/5/10/chartex" xmlns:cx5="http://schemas.microsoft.com/office/drawing/2016/5/11/chartex" xmlns:cx6="http://schemas.microsoft.com/office/drawing/2016/5/12/chartex" xmlns:cx7="http://schemas.microsoft.com/office/drawing/2016/5/13/chartex" xmlns:cx8="http://schemas.microsoft.com/office/drawing/2016/5/14/chartex" xmlns:mc="http://schemas.openxmlformats.org/markup-compatibility/2006" xmlns:aink="http://schemas.microsoft.com/office/drawing/2016/ink" xmlns:am3d="http://schemas.microsoft.com/office/drawing/2017/model3d" xmlns:o="urn:schemas-microsoft-com:office:office" xmlns:oel="http://schemas.microsoft.com/office/2019/extlst" xmlns:r="http://schemas.openxmlformats.org/officeDocument/2006/relationships" xmlns:m="http://schemas.openxmlformats.org/officeDocument/2006/math" xmlns:v="urn:schemas-microsoft-com:vml" xmlns:wp14="http://schemas.microsoft.com/office/word/2010/wordprocessingDrawing" xmlns:wp="http://schemas.openxmlformats.org/drawingml/2006/wordprocessingDrawing" xmlns:w10="urn:schemas-microsoft-com:office:word" xmlns:w="http://schemas.openxmlformats.org/wordprocessingml/2006/main" xmlns:w14="http://schemas.microsoft.com/office/word/2010/wordml" xmlns:w15="http://schemas.microsoft.com/office/word/2012/wordml" xmlns:w16cex="http://schemas.microsoft.com/office/word/2018/wordml/cex" xmlns:w16cid="http://schemas.microsoft.com/office/word/2016/wordml/cid" xmlns:w16="http://schemas.microsoft.com/office/word/2018/wordml" xmlns:w16du="http://schemas.microsoft.com/office/word/2023/wordml/word16du" xmlns:w16sdtdh="http://schemas.microsoft.com/office/word/2020/wordml/sdtdatahash" xmlns:w16se="http://schemas.microsoft.com/office/word/2015/wordml/symex" xmlns:wpg="http://schemas.microsoft.com/office/word/2010/wordprocessingGroup" xmlns:wpi="http://schemas.microsoft.com/office/word/2010/wordprocessingInk" xmlns:wne="http://schemas.microsoft.com/office/word/2006/wordml" xmlns:wps="http://schemas.microsoft.com/office/word/2010/wordprocessingShape" mc:Ignorable="w14 w15 w16se w16cid w16 w16cex w16sdtdh w16du wp14">
+<w:footnotes xmlns:wpc="http://schemas.microsoft.com/office/word/2010/wordprocessingCanvas" xmlns:cx="http://schemas.microsoft.com/office/drawing/2014/chartex" xmlns:cx1="http://schemas.microsoft.com/office/drawing/2015/9/8/chartex" xmlns:cx2="http://schemas.microsoft.com/office/drawing/2015/10/21/chartex" xmlns:cx3="http://schemas.microsoft.com/office/drawing/2016/5/9/chartex" xmlns:cx4="http://schemas.microsoft.com/office/drawing/2016/5/10/chartex" xmlns:cx5="http://schemas.microsoft.com/office/drawing/2016/5/11/chartex" xmlns:cx6="http://schemas.microsoft.com/office/drawing/2016/5/12/chartex" xmlns:cx7="http://schemas.microsoft.com/office/drawing/2016/5/13/chartex" xmlns:cx8="http://schemas.microsoft.com/office/drawing/2016/5/14/chartex" xmlns:mc="http://schemas.openxmlformats.org/markup-compatibility/2006" xmlns:aink="http://schemas.microsoft.com/office/drawing/2016/ink" xmlns:am3d="http://schemas.microsoft.com/office/drawing/2017/model3d" xmlns:o="urn:schemas-microsoft-com:office:office" xmlns:oel="http://schemas.microsoft.com/office/2019/extlst" xmlns:r="http://schemas.openxmlformats.org/officeDocument/2006/relationships" xmlns:m="http://schemas.openxmlformats.org/officeDocument/2006/math" xmlns:v="urn:schemas-microsoft-com:vml" xmlns:wp14="http://schemas.microsoft.com/office/word/2010/wordprocessingDrawing" xmlns:wp="http://schemas.openxmlformats.org/drawingml/2006/wordprocessingDrawing" xmlns:w10="urn:schemas-microsoft-com:office:word" xmlns:w="http://schemas.openxmlformats.org/wordprocessingml/2006/main" xmlns:w14="http://schemas.microsoft.com/office/word/2010/wordml" xmlns:w15="http://schemas.microsoft.com/office/word/2012/wordml" xmlns:w16cex="http://schemas.microsoft.com/office/word/2018/wordml/cex" xmlns:w16cid="http://schemas.microsoft.com/office/word/2016/wordml/cid" xmlns:w16="http://schemas.microsoft.com/office/word/2018/wordml" xmlns:w16du="http://schemas.microsoft.com/office/word/2023/wordml/word16du" xmlns:w16sdtdh="http://schemas.microsoft.com/office/word/2020/wordml/sdtdatahash" xmlns:w16sdtfl="http://schemas.microsoft.com/office/word/2024/wordml/sdtformatlock" xmlns:w16se="http://schemas.microsoft.com/office/word/2015/wordml/symex" xmlns:wpg="http://schemas.microsoft.com/office/word/2010/wordprocessingGroup" xmlns:wpi="http://schemas.microsoft.com/office/word/2010/wordprocessingInk" xmlns:wne="http://schemas.microsoft.com/office/word/2006/wordml" xmlns:wps="http://schemas.microsoft.com/office/word/2010/wordprocessingShape" mc:Ignorable="w14 w15 w16se w16cid w16 w16cex w16sdtdh w16sdtfl w16du wp14">
   <w:footnote w:type="separator" w:id="-1">
     <w:p>
       <w:pPr>
@@ -1636,17 +1757,7 @@
 </file>
 
 <file path=word/header1.xml><?xml version="1.0" encoding="utf-8"?>
-<w:hdr xmlns:wpc="http://schemas.microsoft.com/office/word/2010/wordprocessingCanvas" xmlns:cx="http://schemas.microsoft.com/office/drawing/2014/chartex" xmlns:cx1="http://schemas.microsoft.com/office/drawing/2015/9/8/chartex" xmlns:cx2="http://schemas.microsoft.com/office/drawing/2015/10/21/chartex" xmlns:cx3="http://schemas.microsoft.com/office/drawing/2016/5/9/chartex" xmlns:cx4="http://schemas.microsoft.com/office/drawing/2016/5/10/chartex" xmlns:cx5="http://schemas.microsoft.com/office/drawing/2016/5/11/chartex" xmlns:cx6="http://schemas.microsoft.com/office/drawing/2016/5/12/chartex" xmlns:cx7="http://schemas.microsoft.com/office/drawing/2016/5/13/chartex" xmlns:cx8="http://schemas.microsoft.com/office/drawing/2016/5/14/chartex" xmlns:mc="http://schemas.openxmlformats.org/markup-compatibility/2006" xmlns:aink="http://schemas.microsoft.com/office/drawing/2016/ink" xmlns:am3d="http://schemas.microsoft.com/office/drawing/2017/model3d" xmlns:o="urn:schemas-microsoft-com:office:office" xmlns:oel="http://schemas.microsoft.com/office/2019/extlst" xmlns:r="http://schemas.openxmlformats.org/officeDocument/2006/relationships" xmlns:m="http://schemas.openxmlformats.org/officeDocument/2006/math" xmlns:v="urn:schemas-microsoft-com:vml" xmlns:wp14="http://schemas.microsoft.com/office/word/2010/wordprocessingDrawing" xmlns:wp="http://schemas.openxmlformats.org/drawingml/2006/wordprocessingDrawing" xmlns:w10="urn:schemas-microsoft-com:office:word" xmlns:w="http://schemas.openxmlformats.org/wordprocessingml/2006/main" xmlns:w14="http://schemas.microsoft.com/office/word/2010/wordml" xmlns:w15="http://schemas.microsoft.com/office/word/2012/wordml" xmlns:w16cex="http://schemas.microsoft.com/office/word/2018/wordml/cex" xmlns:w16cid="http://schemas.microsoft.com/office/word/2016/wordml/cid" xmlns:w16="http://schemas.microsoft.com/office/word/2018/wordml" xmlns:w16du="http://schemas.microsoft.com/office/word/2023/wordml/word16du" xmlns:w16sdtdh="http://schemas.microsoft.com/office/word/2020/wordml/sdtdatahash" xmlns:w16se="http://schemas.microsoft.com/office/word/2015/wordml/symex" xmlns:wpg="http://schemas.microsoft.com/office/word/2010/wordprocessingGroup" xmlns:wpi="http://schemas.microsoft.com/office/word/2010/wordprocessingInk" xmlns:wne="http://schemas.microsoft.com/office/word/2006/wordml" xmlns:wps="http://schemas.microsoft.com/office/word/2010/wordprocessingShape" mc:Ignorable="w14 w15 w16se w16cid w16 w16cex w16sdtdh w16du wp14">
-  <w:p>
-    <w:pPr>
-      <w:pStyle w:val="Kopfzeile"/>
-    </w:pPr>
-  </w:p>
-</w:hdr>
-</file>
-
-<file path=word/header2.xml><?xml version="1.0" encoding="utf-8"?>
-<w:hdr xmlns:wpc="http://schemas.microsoft.com/office/word/2010/wordprocessingCanvas" xmlns:cx="http://schemas.microsoft.com/office/drawing/2014/chartex" xmlns:cx1="http://schemas.microsoft.com/office/drawing/2015/9/8/chartex" xmlns:cx2="http://schemas.microsoft.com/office/drawing/2015/10/21/chartex" xmlns:cx3="http://schemas.microsoft.com/office/drawing/2016/5/9/chartex" xmlns:cx4="http://schemas.microsoft.com/office/drawing/2016/5/10/chartex" xmlns:cx5="http://schemas.microsoft.com/office/drawing/2016/5/11/chartex" xmlns:cx6="http://schemas.microsoft.com/office/drawing/2016/5/12/chartex" xmlns:cx7="http://schemas.microsoft.com/office/drawing/2016/5/13/chartex" xmlns:cx8="http://schemas.microsoft.com/office/drawing/2016/5/14/chartex" xmlns:mc="http://schemas.openxmlformats.org/markup-compatibility/2006" xmlns:aink="http://schemas.microsoft.com/office/drawing/2016/ink" xmlns:am3d="http://schemas.microsoft.com/office/drawing/2017/model3d" xmlns:o="urn:schemas-microsoft-com:office:office" xmlns:oel="http://schemas.microsoft.com/office/2019/extlst" xmlns:r="http://schemas.openxmlformats.org/officeDocument/2006/relationships" xmlns:m="http://schemas.openxmlformats.org/officeDocument/2006/math" xmlns:v="urn:schemas-microsoft-com:vml" xmlns:wp14="http://schemas.microsoft.com/office/word/2010/wordprocessingDrawing" xmlns:wp="http://schemas.openxmlformats.org/drawingml/2006/wordprocessingDrawing" xmlns:w10="urn:schemas-microsoft-com:office:word" xmlns:w="http://schemas.openxmlformats.org/wordprocessingml/2006/main" xmlns:w14="http://schemas.microsoft.com/office/word/2010/wordml" xmlns:w15="http://schemas.microsoft.com/office/word/2012/wordml" xmlns:w16cex="http://schemas.microsoft.com/office/word/2018/wordml/cex" xmlns:w16cid="http://schemas.microsoft.com/office/word/2016/wordml/cid" xmlns:w16="http://schemas.microsoft.com/office/word/2018/wordml" xmlns:w16du="http://schemas.microsoft.com/office/word/2023/wordml/word16du" xmlns:w16sdtdh="http://schemas.microsoft.com/office/word/2020/wordml/sdtdatahash" xmlns:w16se="http://schemas.microsoft.com/office/word/2015/wordml/symex" xmlns:wpg="http://schemas.microsoft.com/office/word/2010/wordprocessingGroup" xmlns:wpi="http://schemas.microsoft.com/office/word/2010/wordprocessingInk" xmlns:wne="http://schemas.microsoft.com/office/word/2006/wordml" xmlns:wps="http://schemas.microsoft.com/office/word/2010/wordprocessingShape" mc:Ignorable="w14 w15 w16se w16cid w16 w16cex w16sdtdh w16du wp14">
+<w:hdr xmlns:wpc="http://schemas.microsoft.com/office/word/2010/wordprocessingCanvas" xmlns:cx="http://schemas.microsoft.com/office/drawing/2014/chartex" xmlns:cx1="http://schemas.microsoft.com/office/drawing/2015/9/8/chartex" xmlns:cx2="http://schemas.microsoft.com/office/drawing/2015/10/21/chartex" xmlns:cx3="http://schemas.microsoft.com/office/drawing/2016/5/9/chartex" xmlns:cx4="http://schemas.microsoft.com/office/drawing/2016/5/10/chartex" xmlns:cx5="http://schemas.microsoft.com/office/drawing/2016/5/11/chartex" xmlns:cx6="http://schemas.microsoft.com/office/drawing/2016/5/12/chartex" xmlns:cx7="http://schemas.microsoft.com/office/drawing/2016/5/13/chartex" xmlns:cx8="http://schemas.microsoft.com/office/drawing/2016/5/14/chartex" xmlns:mc="http://schemas.openxmlformats.org/markup-compatibility/2006" xmlns:aink="http://schemas.microsoft.com/office/drawing/2016/ink" xmlns:am3d="http://schemas.microsoft.com/office/drawing/2017/model3d" xmlns:o="urn:schemas-microsoft-com:office:office" xmlns:oel="http://schemas.microsoft.com/office/2019/extlst" xmlns:r="http://schemas.openxmlformats.org/officeDocument/2006/relationships" xmlns:m="http://schemas.openxmlformats.org/officeDocument/2006/math" xmlns:v="urn:schemas-microsoft-com:vml" xmlns:wp14="http://schemas.microsoft.com/office/word/2010/wordprocessingDrawing" xmlns:wp="http://schemas.openxmlformats.org/drawingml/2006/wordprocessingDrawing" xmlns:w10="urn:schemas-microsoft-com:office:word" xmlns:w="http://schemas.openxmlformats.org/wordprocessingml/2006/main" xmlns:w14="http://schemas.microsoft.com/office/word/2010/wordml" xmlns:w15="http://schemas.microsoft.com/office/word/2012/wordml" xmlns:w16cex="http://schemas.microsoft.com/office/word/2018/wordml/cex" xmlns:w16cid="http://schemas.microsoft.com/office/word/2016/wordml/cid" xmlns:w16="http://schemas.microsoft.com/office/word/2018/wordml" xmlns:w16du="http://schemas.microsoft.com/office/word/2023/wordml/word16du" xmlns:w16sdtdh="http://schemas.microsoft.com/office/word/2020/wordml/sdtdatahash" xmlns:w16sdtfl="http://schemas.microsoft.com/office/word/2024/wordml/sdtformatlock" xmlns:w16se="http://schemas.microsoft.com/office/word/2015/wordml/symex" xmlns:wpg="http://schemas.microsoft.com/office/word/2010/wordprocessingGroup" xmlns:wpi="http://schemas.microsoft.com/office/word/2010/wordprocessingInk" xmlns:wne="http://schemas.microsoft.com/office/word/2006/wordml" xmlns:wps="http://schemas.microsoft.com/office/word/2010/wordprocessingShape" mc:Ignorable="w14 w15 w16se w16cid w16 w16cex w16sdtdh w16sdtfl w16du wp14">
   <w:tbl>
     <w:tblPr>
       <w:tblW w:w="9214" w:type="dxa"/>
@@ -1665,7 +1776,6 @@
       <w:tc>
         <w:tcPr>
           <w:tcW w:w="3050" w:type="dxa"/>
-          <w:shd w:val="clear" w:color="auto" w:fill="auto"/>
           <w:tcMar>
             <w:top w:w="0" w:type="dxa"/>
             <w:left w:w="0" w:type="dxa"/>
@@ -1735,7 +1845,6 @@
       <w:tc>
         <w:tcPr>
           <w:tcW w:w="3082" w:type="dxa"/>
-          <w:shd w:val="clear" w:color="auto" w:fill="auto"/>
           <w:tcMar>
             <w:top w:w="0" w:type="dxa"/>
             <w:left w:w="0" w:type="dxa"/>
@@ -1793,6 +1902,7 @@
             </w:rPr>
             <w:tab/>
           </w:r>
+          <w:proofErr w:type="spellStart"/>
           <w:r>
             <w:rPr>
               <w:rFonts w:ascii="Nunito" w:hAnsi="Nunito"/>
@@ -1802,6 +1912,7 @@
             </w:rPr>
             <w:t>websolutions</w:t>
           </w:r>
+          <w:proofErr w:type="spellEnd"/>
         </w:p>
         <w:p>
           <w:pPr>
@@ -1822,6 +1933,7 @@
             </w:rPr>
             <w:tab/>
           </w:r>
+          <w:proofErr w:type="spellStart"/>
           <w:r>
             <w:rPr>
               <w:rFonts w:ascii="Nunito" w:hAnsi="Nunito"/>
@@ -1829,7 +1941,17 @@
               <w:sz w:val="20"/>
               <w:szCs w:val="20"/>
             </w:rPr>
-            <w:t>Surenweidstrasse 2</w:t>
+            <w:t>Surenweidstrasse</w:t>
+          </w:r>
+          <w:proofErr w:type="spellEnd"/>
+          <w:r>
+            <w:rPr>
+              <w:rFonts w:ascii="Nunito" w:hAnsi="Nunito"/>
+              <w:color w:val="808080" w:themeColor="background1" w:themeShade="80"/>
+              <w:sz w:val="20"/>
+              <w:szCs w:val="20"/>
+            </w:rPr>
+            <w:t xml:space="preserve"> 2</w:t>
           </w:r>
         </w:p>
         <w:p>
@@ -1893,7 +2015,6 @@
       <w:tc>
         <w:tcPr>
           <w:tcW w:w="3082" w:type="dxa"/>
-          <w:shd w:val="clear" w:color="auto" w:fill="auto"/>
           <w:tcMar>
             <w:top w:w="0" w:type="dxa"/>
             <w:left w:w="0" w:type="dxa"/>
@@ -1910,6 +2031,7 @@
               <w:color w:val="808080" w:themeColor="background1" w:themeShade="80"/>
               <w:sz w:val="20"/>
               <w:szCs w:val="20"/>
+              <w:lang w:val="it-IT"/>
             </w:rPr>
           </w:pPr>
           <w:r>
@@ -1918,6 +2040,7 @@
               <w:color w:val="808080" w:themeColor="background1" w:themeShade="80"/>
               <w:sz w:val="20"/>
               <w:szCs w:val="20"/>
+              <w:lang w:val="it-IT"/>
             </w:rPr>
             <w:t>+41 (0)41 921 40 20</w:t>
           </w:r>
@@ -1931,19 +2054,34 @@
               <w:color w:val="808080" w:themeColor="background1" w:themeShade="80"/>
               <w:sz w:val="20"/>
               <w:szCs w:val="20"/>
+              <w:lang w:val="it-IT"/>
             </w:rPr>
           </w:pPr>
-          <w:hyperlink r:id="rId3" w:history="1">
-            <w:r>
-              <w:rPr>
-                <w:rFonts w:ascii="Nunito" w:hAnsi="Nunito"/>
-                <w:color w:val="808080" w:themeColor="background1" w:themeShade="80"/>
-                <w:sz w:val="20"/>
-                <w:szCs w:val="20"/>
-              </w:rPr>
-              <w:t>m.cupic@gmx.ch</w:t>
-            </w:r>
-          </w:hyperlink>
+          <w:r>
+            <w:fldChar w:fldCharType="begin"/>
+          </w:r>
+          <w:r>
+            <w:rPr>
+              <w:lang w:val="it-IT"/>
+            </w:rPr>
+            <w:instrText>HYPERLINK "mailto:m.cupic@gmx.ch"</w:instrText>
+          </w:r>
+          <w:r>
+            <w:fldChar w:fldCharType="separate"/>
+          </w:r>
+          <w:r>
+            <w:rPr>
+              <w:rFonts w:ascii="Nunito" w:hAnsi="Nunito"/>
+              <w:color w:val="808080" w:themeColor="background1" w:themeShade="80"/>
+              <w:sz w:val="20"/>
+              <w:szCs w:val="20"/>
+              <w:lang w:val="it-IT"/>
+            </w:rPr>
+            <w:t>m.cupic@gmx.ch</w:t>
+          </w:r>
+          <w:r>
+            <w:fldChar w:fldCharType="end"/>
+          </w:r>
         </w:p>
         <w:p>
           <w:pPr>
@@ -1954,6 +2092,7 @@
               <w:color w:val="808080" w:themeColor="background1" w:themeShade="80"/>
               <w:sz w:val="20"/>
               <w:szCs w:val="20"/>
+              <w:lang w:val="it-IT"/>
             </w:rPr>
           </w:pPr>
           <w:r>
@@ -1962,6 +2101,7 @@
               <w:color w:val="808080" w:themeColor="background1" w:themeShade="80"/>
               <w:sz w:val="20"/>
               <w:szCs w:val="20"/>
+              <w:lang w:val="it-IT"/>
             </w:rPr>
             <w:t>UID: CHE-152.501.037</w:t>
           </w:r>
@@ -1975,6 +2115,7 @@
               <w:color w:val="808080" w:themeColor="background1" w:themeShade="80"/>
               <w:sz w:val="20"/>
               <w:szCs w:val="20"/>
+              <w:lang w:val="it-IT"/>
             </w:rPr>
           </w:pPr>
         </w:p>
@@ -1986,6 +2127,7 @@
               <w:color w:val="808080" w:themeColor="background1" w:themeShade="80"/>
               <w:sz w:val="20"/>
               <w:szCs w:val="20"/>
+              <w:lang w:val="it-IT"/>
             </w:rPr>
           </w:pPr>
         </w:p>
@@ -1997,6 +2139,7 @@
       <w:pStyle w:val="Kopfzeile"/>
       <w:rPr>
         <w:rFonts w:ascii="Nunito" w:hAnsi="Nunito"/>
+        <w:lang w:val="it-IT"/>
       </w:rPr>
     </w:pPr>
   </w:p>
@@ -2005,24 +2148,15 @@
       <w:pStyle w:val="Kopfzeile"/>
       <w:rPr>
         <w:rFonts w:ascii="Nunito" w:hAnsi="Nunito"/>
+        <w:lang w:val="it-IT"/>
       </w:rPr>
     </w:pPr>
   </w:p>
 </w:hdr>
 </file>
 
-<file path=word/header3.xml><?xml version="1.0" encoding="utf-8"?>
-<w:hdr xmlns:wpc="http://schemas.microsoft.com/office/word/2010/wordprocessingCanvas" xmlns:cx="http://schemas.microsoft.com/office/drawing/2014/chartex" xmlns:cx1="http://schemas.microsoft.com/office/drawing/2015/9/8/chartex" xmlns:cx2="http://schemas.microsoft.com/office/drawing/2015/10/21/chartex" xmlns:cx3="http://schemas.microsoft.com/office/drawing/2016/5/9/chartex" xmlns:cx4="http://schemas.microsoft.com/office/drawing/2016/5/10/chartex" xmlns:cx5="http://schemas.microsoft.com/office/drawing/2016/5/11/chartex" xmlns:cx6="http://schemas.microsoft.com/office/drawing/2016/5/12/chartex" xmlns:cx7="http://schemas.microsoft.com/office/drawing/2016/5/13/chartex" xmlns:cx8="http://schemas.microsoft.com/office/drawing/2016/5/14/chartex" xmlns:mc="http://schemas.openxmlformats.org/markup-compatibility/2006" xmlns:aink="http://schemas.microsoft.com/office/drawing/2016/ink" xmlns:am3d="http://schemas.microsoft.com/office/drawing/2017/model3d" xmlns:o="urn:schemas-microsoft-com:office:office" xmlns:oel="http://schemas.microsoft.com/office/2019/extlst" xmlns:r="http://schemas.openxmlformats.org/officeDocument/2006/relationships" xmlns:m="http://schemas.openxmlformats.org/officeDocument/2006/math" xmlns:v="urn:schemas-microsoft-com:vml" xmlns:wp14="http://schemas.microsoft.com/office/word/2010/wordprocessingDrawing" xmlns:wp="http://schemas.openxmlformats.org/drawingml/2006/wordprocessingDrawing" xmlns:w10="urn:schemas-microsoft-com:office:word" xmlns:w="http://schemas.openxmlformats.org/wordprocessingml/2006/main" xmlns:w14="http://schemas.microsoft.com/office/word/2010/wordml" xmlns:w15="http://schemas.microsoft.com/office/word/2012/wordml" xmlns:w16cex="http://schemas.microsoft.com/office/word/2018/wordml/cex" xmlns:w16cid="http://schemas.microsoft.com/office/word/2016/wordml/cid" xmlns:w16="http://schemas.microsoft.com/office/word/2018/wordml" xmlns:w16du="http://schemas.microsoft.com/office/word/2023/wordml/word16du" xmlns:w16sdtdh="http://schemas.microsoft.com/office/word/2020/wordml/sdtdatahash" xmlns:w16se="http://schemas.microsoft.com/office/word/2015/wordml/symex" xmlns:wpg="http://schemas.microsoft.com/office/word/2010/wordprocessingGroup" xmlns:wpi="http://schemas.microsoft.com/office/word/2010/wordprocessingInk" xmlns:wne="http://schemas.microsoft.com/office/word/2006/wordml" xmlns:wps="http://schemas.microsoft.com/office/word/2010/wordprocessingShape" mc:Ignorable="w14 w15 w16se w16cid w16 w16cex w16sdtdh w16du wp14">
-  <w:p>
-    <w:pPr>
-      <w:pStyle w:val="Kopfzeile"/>
-    </w:pPr>
-  </w:p>
-</w:hdr>
-</file>
-
 <file path=word/numbering.xml><?xml version="1.0" encoding="utf-8"?>
-<w:numbering xmlns:wpc="http://schemas.microsoft.com/office/word/2010/wordprocessingCanvas" xmlns:cx="http://schemas.microsoft.com/office/drawing/2014/chartex" xmlns:cx1="http://schemas.microsoft.com/office/drawing/2015/9/8/chartex" xmlns:cx2="http://schemas.microsoft.com/office/drawing/2015/10/21/chartex" xmlns:cx3="http://schemas.microsoft.com/office/drawing/2016/5/9/chartex" xmlns:cx4="http://schemas.microsoft.com/office/drawing/2016/5/10/chartex" xmlns:cx5="http://schemas.microsoft.com/office/drawing/2016/5/11/chartex" xmlns:cx6="http://schemas.microsoft.com/office/drawing/2016/5/12/chartex" xmlns:cx7="http://schemas.microsoft.com/office/drawing/2016/5/13/chartex" xmlns:cx8="http://schemas.microsoft.com/office/drawing/2016/5/14/chartex" xmlns:mc="http://schemas.openxmlformats.org/markup-compatibility/2006" xmlns:aink="http://schemas.microsoft.com/office/drawing/2016/ink" xmlns:am3d="http://schemas.microsoft.com/office/drawing/2017/model3d" xmlns:o="urn:schemas-microsoft-com:office:office" xmlns:oel="http://schemas.microsoft.com/office/2019/extlst" xmlns:r="http://schemas.openxmlformats.org/officeDocument/2006/relationships" xmlns:m="http://schemas.openxmlformats.org/officeDocument/2006/math" xmlns:v="urn:schemas-microsoft-com:vml" xmlns:wp14="http://schemas.microsoft.com/office/word/2010/wordprocessingDrawing" xmlns:wp="http://schemas.openxmlformats.org/drawingml/2006/wordprocessingDrawing" xmlns:w10="urn:schemas-microsoft-com:office:word" xmlns:w="http://schemas.openxmlformats.org/wordprocessingml/2006/main" xmlns:w14="http://schemas.microsoft.com/office/word/2010/wordml" xmlns:w15="http://schemas.microsoft.com/office/word/2012/wordml" xmlns:w16cex="http://schemas.microsoft.com/office/word/2018/wordml/cex" xmlns:w16cid="http://schemas.microsoft.com/office/word/2016/wordml/cid" xmlns:w16="http://schemas.microsoft.com/office/word/2018/wordml" xmlns:w16du="http://schemas.microsoft.com/office/word/2023/wordml/word16du" xmlns:w16sdtdh="http://schemas.microsoft.com/office/word/2020/wordml/sdtdatahash" xmlns:w16se="http://schemas.microsoft.com/office/word/2015/wordml/symex" xmlns:wpg="http://schemas.microsoft.com/office/word/2010/wordprocessingGroup" xmlns:wpi="http://schemas.microsoft.com/office/word/2010/wordprocessingInk" xmlns:wne="http://schemas.microsoft.com/office/word/2006/wordml" xmlns:wps="http://schemas.microsoft.com/office/word/2010/wordprocessingShape" mc:Ignorable="w14 w15 w16se w16cid w16 w16cex w16sdtdh w16du wp14">
+<w:numbering xmlns:wpc="http://schemas.microsoft.com/office/word/2010/wordprocessingCanvas" xmlns:cx="http://schemas.microsoft.com/office/drawing/2014/chartex" xmlns:cx1="http://schemas.microsoft.com/office/drawing/2015/9/8/chartex" xmlns:cx2="http://schemas.microsoft.com/office/drawing/2015/10/21/chartex" xmlns:cx3="http://schemas.microsoft.com/office/drawing/2016/5/9/chartex" xmlns:cx4="http://schemas.microsoft.com/office/drawing/2016/5/10/chartex" xmlns:cx5="http://schemas.microsoft.com/office/drawing/2016/5/11/chartex" xmlns:cx6="http://schemas.microsoft.com/office/drawing/2016/5/12/chartex" xmlns:cx7="http://schemas.microsoft.com/office/drawing/2016/5/13/chartex" xmlns:cx8="http://schemas.microsoft.com/office/drawing/2016/5/14/chartex" xmlns:mc="http://schemas.openxmlformats.org/markup-compatibility/2006" xmlns:aink="http://schemas.microsoft.com/office/drawing/2016/ink" xmlns:am3d="http://schemas.microsoft.com/office/drawing/2017/model3d" xmlns:o="urn:schemas-microsoft-com:office:office" xmlns:oel="http://schemas.microsoft.com/office/2019/extlst" xmlns:r="http://schemas.openxmlformats.org/officeDocument/2006/relationships" xmlns:m="http://schemas.openxmlformats.org/officeDocument/2006/math" xmlns:v="urn:schemas-microsoft-com:vml" xmlns:wp14="http://schemas.microsoft.com/office/word/2010/wordprocessingDrawing" xmlns:wp="http://schemas.openxmlformats.org/drawingml/2006/wordprocessingDrawing" xmlns:w10="urn:schemas-microsoft-com:office:word" xmlns:w="http://schemas.openxmlformats.org/wordprocessingml/2006/main" xmlns:w14="http://schemas.microsoft.com/office/word/2010/wordml" xmlns:w15="http://schemas.microsoft.com/office/word/2012/wordml" xmlns:w16cex="http://schemas.microsoft.com/office/word/2018/wordml/cex" xmlns:w16cid="http://schemas.microsoft.com/office/word/2016/wordml/cid" xmlns:w16="http://schemas.microsoft.com/office/word/2018/wordml" xmlns:w16du="http://schemas.microsoft.com/office/word/2023/wordml/word16du" xmlns:w16sdtdh="http://schemas.microsoft.com/office/word/2020/wordml/sdtdatahash" xmlns:w16sdtfl="http://schemas.microsoft.com/office/word/2024/wordml/sdtformatlock" xmlns:w16se="http://schemas.microsoft.com/office/word/2015/wordml/symex" xmlns:wpg="http://schemas.microsoft.com/office/word/2010/wordprocessingGroup" xmlns:wpi="http://schemas.microsoft.com/office/word/2010/wordprocessingInk" xmlns:wne="http://schemas.microsoft.com/office/word/2006/wordml" xmlns:wps="http://schemas.microsoft.com/office/word/2010/wordprocessingShape" mc:Ignorable="w14 w15 w16se w16cid w16 w16cex w16sdtdh w16sdtfl w16du wp14">
   <w:abstractNum w:abstractNumId="0" w15:restartNumberingAfterBreak="0">
     <w:nsid w:val="68542B6E"/>
     <w:multiLevelType w:val="multilevel"/>
@@ -2134,7 +2268,7 @@
 </file>
 
 <file path=word/styles.xml><?xml version="1.0" encoding="utf-8"?>
-<w:styles xmlns:mc="http://schemas.openxmlformats.org/markup-compatibility/2006" xmlns:r="http://schemas.openxmlformats.org/officeDocument/2006/relationships" xmlns:w="http://schemas.openxmlformats.org/wordprocessingml/2006/main" xmlns:w14="http://schemas.microsoft.com/office/word/2010/wordml" xmlns:w15="http://schemas.microsoft.com/office/word/2012/wordml" xmlns:w16cex="http://schemas.microsoft.com/office/word/2018/wordml/cex" xmlns:w16cid="http://schemas.microsoft.com/office/word/2016/wordml/cid" xmlns:w16="http://schemas.microsoft.com/office/word/2018/wordml" xmlns:w16du="http://schemas.microsoft.com/office/word/2023/wordml/word16du" xmlns:w16sdtdh="http://schemas.microsoft.com/office/word/2020/wordml/sdtdatahash" xmlns:w16se="http://schemas.microsoft.com/office/word/2015/wordml/symex" mc:Ignorable="w14 w15 w16se w16cid w16 w16cex w16sdtdh w16du">
+<w:styles xmlns:mc="http://schemas.openxmlformats.org/markup-compatibility/2006" xmlns:r="http://schemas.openxmlformats.org/officeDocument/2006/relationships" xmlns:w="http://schemas.openxmlformats.org/wordprocessingml/2006/main" xmlns:w14="http://schemas.microsoft.com/office/word/2010/wordml" xmlns:w15="http://schemas.microsoft.com/office/word/2012/wordml" xmlns:w16cex="http://schemas.microsoft.com/office/word/2018/wordml/cex" xmlns:w16cid="http://schemas.microsoft.com/office/word/2016/wordml/cid" xmlns:w16="http://schemas.microsoft.com/office/word/2018/wordml" xmlns:w16du="http://schemas.microsoft.com/office/word/2023/wordml/word16du" xmlns:w16sdtdh="http://schemas.microsoft.com/office/word/2020/wordml/sdtdatahash" xmlns:w16sdtfl="http://schemas.microsoft.com/office/word/2024/wordml/sdtformatlock" xmlns:w16se="http://schemas.microsoft.com/office/word/2015/wordml/symex" mc:Ignorable="w14 w15 w16se w16cid w16 w16cex w16sdtdh w16sdtfl w16du">
   <w:docDefaults>
     <w:rPrDefault>
       <w:rPr>

</xml_diff>